<commit_message>
Documented requirement and Use Case
</commit_message>
<xml_diff>
--- a/Documentation/Moscow requirements.docx
+++ b/Documentation/Moscow requirements.docx
@@ -1,11 +1,11 @@
 
 <file path=word/document.xml><?xml version="1.0" encoding="utf-8"?>
-<w:document xmlns:wpc="http://schemas.microsoft.com/office/word/2010/wordprocessingCanvas" xmlns:mo="http://schemas.microsoft.com/office/mac/office/2008/main" xmlns:mc="http://schemas.openxmlformats.org/markup-compatibility/2006" xmlns:mv="urn:schemas-microsoft-com:mac:vml" xmlns:o="urn:schemas-microsoft-com:office:office" xmlns:r="http://schemas.openxmlformats.org/officeDocument/2006/relationships" xmlns:m="http://schemas.openxmlformats.org/officeDocument/2006/math" xmlns:v="urn:schemas-microsoft-com:vml" xmlns:wp14="http://schemas.microsoft.com/office/word/2010/wordprocessingDrawing" xmlns:wp="http://schemas.openxmlformats.org/drawingml/2006/wordprocessingDrawing" xmlns:w10="urn:schemas-microsoft-com:office:word" xmlns:w="http://schemas.openxmlformats.org/wordprocessingml/2006/main" xmlns:w14="http://schemas.microsoft.com/office/word/2010/wordml" xmlns:w15="http://schemas.microsoft.com/office/word/2012/wordml" xmlns:wpg="http://schemas.microsoft.com/office/word/2010/wordprocessingGroup" xmlns:wpi="http://schemas.microsoft.com/office/word/2010/wordprocessingInk" xmlns:wne="http://schemas.microsoft.com/office/word/2006/wordml" xmlns:wps="http://schemas.microsoft.com/office/word/2010/wordprocessingShape" mc:Ignorable="w14 w15 wp14">
+<w:document xmlns:o="urn:schemas-microsoft-com:office:office" xmlns:r="http://schemas.openxmlformats.org/officeDocument/2006/relationships" xmlns:v="urn:schemas-microsoft-com:vml" xmlns:w="http://schemas.openxmlformats.org/wordprocessingml/2006/main" xmlns:w10="urn:schemas-microsoft-com:office:word" xmlns:wp="http://schemas.openxmlformats.org/drawingml/2006/wordprocessingDrawing" xmlns:wps="http://schemas.microsoft.com/office/word/2010/wordprocessingShape" xmlns:wpg="http://schemas.microsoft.com/office/word/2010/wordprocessingGroup" xmlns:mc="http://schemas.openxmlformats.org/markup-compatibility/2006" xmlns:wp14="http://schemas.microsoft.com/office/word/2010/wordprocessingDrawing" xmlns:w14="http://schemas.microsoft.com/office/word/2010/wordml" mc:Ignorable="w14 wp14">
   <w:body>
     <w:p>
       <w:pPr>
         <w:pStyle w:val="NormalWeb"/>
-        <w:spacing w:before="0" w:beforeAutospacing="0" w:after="0" w:afterAutospacing="0"/>
+        <w:spacing w:beforeAutospacing="0" w:before="0" w:afterAutospacing="0" w:after="0"/>
         <w:rPr>
           <w:rFonts w:ascii="Calibri" w:hAnsi="Calibri"/>
           <w:sz w:val="40"/>
@@ -26,7 +26,7 @@
     <w:p>
       <w:pPr>
         <w:pStyle w:val="NormalWeb"/>
-        <w:spacing w:before="0" w:beforeAutospacing="0" w:after="0" w:afterAutospacing="0"/>
+        <w:spacing w:beforeAutospacing="0" w:before="0" w:afterAutospacing="0" w:after="0"/>
         <w:rPr>
           <w:rFonts w:ascii="Calibri" w:hAnsi="Calibri"/>
           <w:sz w:val="32"/>
@@ -47,7 +47,7 @@
     <w:p>
       <w:pPr>
         <w:pStyle w:val="NormalWeb"/>
-        <w:spacing w:before="0" w:beforeAutospacing="0" w:after="0" w:afterAutospacing="0"/>
+        <w:spacing w:beforeAutospacing="0" w:before="0" w:afterAutospacing="0" w:after="0"/>
         <w:rPr>
           <w:rFonts w:ascii="Calibri" w:hAnsi="Calibri"/>
           <w:sz w:val="32"/>
@@ -68,7 +68,7 @@
     <w:p>
       <w:pPr>
         <w:pStyle w:val="NormalWeb"/>
-        <w:spacing w:before="0" w:beforeAutospacing="0" w:after="0" w:afterAutospacing="0"/>
+        <w:spacing w:beforeAutospacing="0" w:before="0" w:afterAutospacing="0" w:after="0"/>
         <w:rPr>
           <w:rFonts w:ascii="Calibri" w:hAnsi="Calibri"/>
           <w:sz w:val="32"/>
@@ -89,7 +89,7 @@
     <w:p>
       <w:pPr>
         <w:pStyle w:val="NormalWeb"/>
-        <w:spacing w:before="0" w:beforeAutospacing="0" w:after="0" w:afterAutospacing="0"/>
+        <w:spacing w:beforeAutospacing="0" w:before="0" w:afterAutospacing="0" w:after="0"/>
         <w:rPr>
           <w:rFonts w:ascii="Calibri" w:hAnsi="Calibri"/>
           <w:sz w:val="32"/>
@@ -110,7 +110,7 @@
     <w:p>
       <w:pPr>
         <w:pStyle w:val="NormalWeb"/>
-        <w:spacing w:before="0" w:beforeAutospacing="0" w:after="0" w:afterAutospacing="0"/>
+        <w:spacing w:beforeAutospacing="0" w:before="0" w:afterAutospacing="0" w:after="0"/>
         <w:rPr>
           <w:rFonts w:ascii="Calibri" w:hAnsi="Calibri"/>
           <w:sz w:val="32"/>
@@ -131,7 +131,7 @@
     <w:p>
       <w:pPr>
         <w:pStyle w:val="NormalWeb"/>
-        <w:spacing w:before="0" w:beforeAutospacing="0" w:after="0" w:afterAutospacing="0"/>
+        <w:spacing w:beforeAutospacing="0" w:before="0" w:afterAutospacing="0" w:after="0"/>
         <w:rPr>
           <w:rFonts w:ascii="Calibri" w:hAnsi="Calibri"/>
           <w:sz w:val="32"/>
@@ -152,7 +152,7 @@
     <w:p>
       <w:pPr>
         <w:pStyle w:val="NormalWeb"/>
-        <w:spacing w:before="0" w:beforeAutospacing="0" w:after="0" w:afterAutospacing="0"/>
+        <w:spacing w:beforeAutospacing="0" w:before="0" w:afterAutospacing="0" w:after="0"/>
         <w:rPr>
           <w:rFonts w:ascii="Calibri" w:hAnsi="Calibri"/>
           <w:sz w:val="32"/>
@@ -167,19 +167,20 @@
           <w:szCs w:val="32"/>
           <w:lang w:val="en-GB"/>
         </w:rPr>
-        <w:t xml:space="preserve">-- Knowledge week transfer of data from old </w:t>
-      </w:r>
-      <w:proofErr w:type="spellStart"/>
-      <w:r>
+        <w:t>-- Knowledge week transfer of data from old nric website to new one</w:t>
+      </w:r>
+    </w:p>
+    <w:p>
+      <w:pPr>
+        <w:pStyle w:val="NormalWeb"/>
+        <w:spacing w:beforeAutospacing="0" w:before="0" w:afterAutospacing="0" w:after="0"/>
         <w:rPr>
           <w:rFonts w:ascii="Calibri" w:hAnsi="Calibri"/>
           <w:sz w:val="32"/>
           <w:szCs w:val="32"/>
           <w:lang w:val="en-GB"/>
         </w:rPr>
-        <w:t>nric</w:t>
-      </w:r>
-      <w:proofErr w:type="spellEnd"/>
+      </w:pPr>
       <w:r>
         <w:rPr>
           <w:rFonts w:ascii="Calibri" w:hAnsi="Calibri"/>
@@ -187,13 +188,13 @@
           <w:szCs w:val="32"/>
           <w:lang w:val="en-GB"/>
         </w:rPr>
-        <w:t xml:space="preserve"> website to new one</w:t>
+        <w:t> </w:t>
       </w:r>
     </w:p>
     <w:p>
       <w:pPr>
         <w:pStyle w:val="NormalWeb"/>
-        <w:spacing w:before="0" w:beforeAutospacing="0" w:after="0" w:afterAutospacing="0"/>
+        <w:spacing w:beforeAutospacing="0" w:before="0" w:afterAutospacing="0" w:after="0"/>
         <w:rPr>
           <w:rFonts w:ascii="Calibri" w:hAnsi="Calibri"/>
           <w:sz w:val="32"/>
@@ -208,13 +209,13 @@
           <w:szCs w:val="32"/>
           <w:lang w:val="en-GB"/>
         </w:rPr>
-        <w:t> </w:t>
+        <w:t>Should</w:t>
       </w:r>
     </w:p>
     <w:p>
       <w:pPr>
         <w:pStyle w:val="NormalWeb"/>
-        <w:spacing w:before="0" w:beforeAutospacing="0" w:after="0" w:afterAutospacing="0"/>
+        <w:spacing w:beforeAutospacing="0" w:before="0" w:afterAutospacing="0" w:after="0"/>
         <w:rPr>
           <w:rFonts w:ascii="Calibri" w:hAnsi="Calibri"/>
           <w:sz w:val="32"/>
@@ -229,13 +230,13 @@
           <w:szCs w:val="32"/>
           <w:lang w:val="en-GB"/>
         </w:rPr>
-        <w:t>Should</w:t>
+        <w:t>-- have iOS version</w:t>
       </w:r>
     </w:p>
     <w:p>
       <w:pPr>
         <w:pStyle w:val="NormalWeb"/>
-        <w:spacing w:before="0" w:beforeAutospacing="0" w:after="0" w:afterAutospacing="0"/>
+        <w:spacing w:beforeAutospacing="0" w:before="0" w:afterAutospacing="0" w:after="0"/>
         <w:rPr>
           <w:rFonts w:ascii="Calibri" w:hAnsi="Calibri"/>
           <w:sz w:val="32"/>
@@ -250,13 +251,13 @@
           <w:szCs w:val="32"/>
           <w:lang w:val="en-GB"/>
         </w:rPr>
-        <w:t>-- have iOS version</w:t>
+        <w:t>-- have push notifications on both platforms</w:t>
       </w:r>
     </w:p>
     <w:p>
       <w:pPr>
         <w:pStyle w:val="NormalWeb"/>
-        <w:spacing w:before="0" w:beforeAutospacing="0" w:after="0" w:afterAutospacing="0"/>
+        <w:spacing w:beforeAutospacing="0" w:before="0" w:afterAutospacing="0" w:after="0"/>
         <w:rPr>
           <w:rFonts w:ascii="Calibri" w:hAnsi="Calibri"/>
           <w:sz w:val="32"/>
@@ -271,13 +272,13 @@
           <w:szCs w:val="32"/>
           <w:lang w:val="en-GB"/>
         </w:rPr>
-        <w:t>-- have push notifications on both platforms</w:t>
+        <w:t>-- maintain main website look</w:t>
       </w:r>
     </w:p>
     <w:p>
       <w:pPr>
         <w:pStyle w:val="NormalWeb"/>
-        <w:spacing w:before="0" w:beforeAutospacing="0" w:after="0" w:afterAutospacing="0"/>
+        <w:spacing w:beforeAutospacing="0" w:before="0" w:afterAutospacing="0" w:after="0"/>
         <w:rPr>
           <w:rFonts w:ascii="Calibri" w:hAnsi="Calibri"/>
           <w:sz w:val="32"/>
@@ -292,13 +293,13 @@
           <w:szCs w:val="32"/>
           <w:lang w:val="en-GB"/>
         </w:rPr>
-        <w:t>-- maintain main website look</w:t>
+        <w:t> </w:t>
       </w:r>
     </w:p>
     <w:p>
       <w:pPr>
         <w:pStyle w:val="NormalWeb"/>
-        <w:spacing w:before="0" w:beforeAutospacing="0" w:after="0" w:afterAutospacing="0"/>
+        <w:spacing w:beforeAutospacing="0" w:before="0" w:afterAutospacing="0" w:after="0"/>
         <w:rPr>
           <w:rFonts w:ascii="Calibri" w:hAnsi="Calibri"/>
           <w:sz w:val="32"/>
@@ -313,13 +314,13 @@
           <w:szCs w:val="32"/>
           <w:lang w:val="en-GB"/>
         </w:rPr>
-        <w:t> </w:t>
+        <w:t>Could</w:t>
       </w:r>
     </w:p>
     <w:p>
       <w:pPr>
         <w:pStyle w:val="NormalWeb"/>
-        <w:spacing w:before="0" w:beforeAutospacing="0" w:after="0" w:afterAutospacing="0"/>
+        <w:spacing w:beforeAutospacing="0" w:before="0" w:afterAutospacing="0" w:after="0"/>
         <w:rPr>
           <w:rFonts w:ascii="Calibri" w:hAnsi="Calibri"/>
           <w:sz w:val="32"/>
@@ -334,13 +335,13 @@
           <w:szCs w:val="32"/>
           <w:lang w:val="en-GB"/>
         </w:rPr>
-        <w:t>Could</w:t>
+        <w:t>-- Transfer newsletter feature from old website to new one MailChimp</w:t>
       </w:r>
     </w:p>
     <w:p>
       <w:pPr>
         <w:pStyle w:val="NormalWeb"/>
-        <w:spacing w:before="0" w:beforeAutospacing="0" w:after="0" w:afterAutospacing="0"/>
+        <w:spacing w:beforeAutospacing="0" w:before="0" w:afterAutospacing="0" w:after="0"/>
         <w:rPr>
           <w:rFonts w:ascii="Calibri" w:hAnsi="Calibri"/>
           <w:sz w:val="32"/>
@@ -355,142 +356,2676 @@
           <w:szCs w:val="32"/>
           <w:lang w:val="en-GB"/>
         </w:rPr>
-        <w:t xml:space="preserve">-- Transfer newsletter feature from old website to new one </w:t>
-      </w:r>
-      <w:proofErr w:type="spellStart"/>
-      <w:r>
+        <w:t> </w:t>
+      </w:r>
+    </w:p>
+    <w:p>
+      <w:pPr>
+        <w:pStyle w:val="NormalWeb"/>
+        <w:spacing w:beforeAutospacing="0" w:before="0" w:afterAutospacing="0" w:after="0"/>
         <w:rPr>
           <w:rFonts w:ascii="Calibri" w:hAnsi="Calibri"/>
           <w:sz w:val="32"/>
           <w:szCs w:val="32"/>
           <w:lang w:val="en-GB"/>
         </w:rPr>
-        <w:t>MailChimp</w:t>
-      </w:r>
-      <w:proofErr w:type="spellEnd"/>
-    </w:p>
-    <w:p>
-      <w:pPr>
-        <w:pStyle w:val="NormalWeb"/>
-        <w:spacing w:before="0" w:beforeAutospacing="0" w:after="0" w:afterAutospacing="0"/>
+      </w:pPr>
+      <w:r>
         <w:rPr>
           <w:rFonts w:ascii="Calibri" w:hAnsi="Calibri"/>
           <w:sz w:val="32"/>
           <w:szCs w:val="32"/>
           <w:lang w:val="en-GB"/>
         </w:rPr>
-      </w:pPr>
-      <w:r>
+        <w:t> </w:t>
+      </w:r>
+    </w:p>
+    <w:p>
+      <w:pPr>
+        <w:pStyle w:val="NormalWeb"/>
+        <w:spacing w:beforeAutospacing="0" w:before="0" w:afterAutospacing="0" w:after="0"/>
         <w:rPr>
           <w:rFonts w:ascii="Calibri" w:hAnsi="Calibri"/>
           <w:sz w:val="32"/>
           <w:szCs w:val="32"/>
           <w:lang w:val="en-GB"/>
         </w:rPr>
-        <w:t> </w:t>
-      </w:r>
-    </w:p>
-    <w:p>
-      <w:pPr>
-        <w:pStyle w:val="NormalWeb"/>
-        <w:spacing w:before="0" w:beforeAutospacing="0" w:after="0" w:afterAutospacing="0"/>
+      </w:pPr>
+      <w:r>
         <w:rPr>
           <w:rFonts w:ascii="Calibri" w:hAnsi="Calibri"/>
           <w:sz w:val="32"/>
           <w:szCs w:val="32"/>
           <w:lang w:val="en-GB"/>
         </w:rPr>
-      </w:pPr>
-      <w:r>
+        <w:t>Won't</w:t>
+      </w:r>
+    </w:p>
+    <w:p>
+      <w:pPr>
+        <w:pStyle w:val="NormalWeb"/>
+        <w:spacing w:beforeAutospacing="0" w:before="0" w:afterAutospacing="0" w:after="0"/>
         <w:rPr>
           <w:rFonts w:ascii="Calibri" w:hAnsi="Calibri"/>
           <w:sz w:val="32"/>
           <w:szCs w:val="32"/>
           <w:lang w:val="en-GB"/>
         </w:rPr>
-        <w:t> </w:t>
-      </w:r>
-    </w:p>
-    <w:p>
-      <w:pPr>
-        <w:pStyle w:val="NormalWeb"/>
-        <w:spacing w:before="0" w:beforeAutospacing="0" w:after="0" w:afterAutospacing="0"/>
+      </w:pPr>
+      <w:r>
         <w:rPr>
           <w:rFonts w:ascii="Calibri" w:hAnsi="Calibri"/>
           <w:sz w:val="32"/>
           <w:szCs w:val="32"/>
           <w:lang w:val="en-GB"/>
         </w:rPr>
-      </w:pPr>
-      <w:r>
-        <w:rPr>
-          <w:rFonts w:ascii="Calibri" w:hAnsi="Calibri"/>
-          <w:sz w:val="32"/>
-          <w:szCs w:val="32"/>
-          <w:lang w:val="en-GB"/>
-        </w:rPr>
-        <w:t>Won't</w:t>
-      </w:r>
-    </w:p>
-    <w:p>
-      <w:pPr>
-        <w:pStyle w:val="NormalWeb"/>
-        <w:spacing w:before="0" w:beforeAutospacing="0" w:after="0" w:afterAutospacing="0"/>
-        <w:rPr>
-          <w:rFonts w:ascii="Calibri" w:hAnsi="Calibri"/>
-          <w:sz w:val="32"/>
-          <w:szCs w:val="32"/>
-          <w:lang w:val="en-GB"/>
-        </w:rPr>
-      </w:pPr>
-      <w:r>
-        <w:rPr>
-          <w:rFonts w:ascii="Calibri" w:hAnsi="Calibri"/>
-          <w:sz w:val="32"/>
-          <w:szCs w:val="32"/>
-          <w:lang w:val="en-GB"/>
-        </w:rPr>
         <w:t xml:space="preserve">-- </w:t>
       </w:r>
     </w:p>
     <w:p>
-      <w:bookmarkStart w:id="0" w:name="_GoBack"/>
-      <w:bookmarkEnd w:id="0"/>
+      <w:pPr>
+        <w:pStyle w:val="Normal"/>
+        <w:rPr/>
+      </w:pPr>
+      <w:r>
+        <w:rPr/>
+      </w:r>
+    </w:p>
+    <w:p>
+      <w:pPr>
+        <w:pStyle w:val="Normal"/>
+        <w:rPr/>
+      </w:pPr>
+      <w:r>
+        <w:rPr/>
+      </w:r>
+    </w:p>
+    <w:p>
+      <w:pPr>
+        <w:pStyle w:val="Normal"/>
+        <w:rPr/>
+      </w:pPr>
+      <w:r>
+        <w:rPr/>
+      </w:r>
+    </w:p>
+    <w:p>
+      <w:pPr>
+        <w:pStyle w:val="Normal"/>
+        <w:rPr/>
+      </w:pPr>
+      <w:r>
+        <w:rPr/>
+      </w:r>
+    </w:p>
+    <w:p>
+      <w:pPr>
+        <w:pStyle w:val="Normal"/>
+        <w:rPr/>
+      </w:pPr>
+      <w:r>
+        <w:rPr/>
+      </w:r>
+    </w:p>
+    <w:p>
+      <w:pPr>
+        <w:pStyle w:val="Normal"/>
+        <w:rPr/>
+      </w:pPr>
+      <w:r>
+        <w:rPr/>
+      </w:r>
+    </w:p>
+    <w:p>
+      <w:pPr>
+        <w:pStyle w:val="Normal"/>
+        <w:rPr/>
+      </w:pPr>
+      <w:r>
+        <w:rPr/>
+      </w:r>
+    </w:p>
+    <w:p>
+      <w:pPr>
+        <w:pStyle w:val="Normal"/>
+        <w:rPr/>
+      </w:pPr>
+      <w:r>
+        <w:rPr/>
+      </w:r>
+    </w:p>
+    <w:p>
+      <w:pPr>
+        <w:pStyle w:val="Normal"/>
+        <w:rPr/>
+      </w:pPr>
+      <w:r>
+        <w:rPr/>
+      </w:r>
+    </w:p>
+    <w:p>
+      <w:pPr>
+        <w:pStyle w:val="Normal"/>
+        <w:rPr/>
+      </w:pPr>
+      <w:r>
+        <w:rPr/>
+      </w:r>
+    </w:p>
+    <w:p>
+      <w:pPr>
+        <w:pStyle w:val="Normal"/>
+        <w:rPr/>
+      </w:pPr>
+      <w:r>
+        <w:rPr/>
+      </w:r>
+    </w:p>
+    <w:p>
+      <w:pPr>
+        <w:pStyle w:val="Normal"/>
+        <w:rPr/>
+      </w:pPr>
+      <w:r>
+        <w:rPr/>
+      </w:r>
+    </w:p>
+    <w:p>
+      <w:pPr>
+        <w:pStyle w:val="Normal"/>
+        <w:rPr/>
+      </w:pPr>
+      <w:r>
+        <w:rPr/>
+      </w:r>
+    </w:p>
+    <w:tbl>
+      <w:tblPr>
+        <w:tblW w:w="9072" w:type="dxa"/>
+        <w:jc w:val="left"/>
+        <w:tblInd w:w="55" w:type="dxa"/>
+        <w:tblBorders>
+          <w:top w:val="single" w:sz="2" w:space="0" w:color="000000"/>
+          <w:left w:val="single" w:sz="2" w:space="0" w:color="000000"/>
+          <w:bottom w:val="single" w:sz="2" w:space="0" w:color="000000"/>
+          <w:insideH w:val="single" w:sz="2" w:space="0" w:color="000000"/>
+        </w:tblBorders>
+        <w:tblCellMar>
+          <w:top w:w="55" w:type="dxa"/>
+          <w:left w:w="54" w:type="dxa"/>
+          <w:bottom w:w="55" w:type="dxa"/>
+          <w:right w:w="55" w:type="dxa"/>
+        </w:tblCellMar>
+      </w:tblPr>
+      <w:tblGrid>
+        <w:gridCol w:w="2268"/>
+        <w:gridCol w:w="2268"/>
+        <w:gridCol w:w="2268"/>
+        <w:gridCol w:w="2268"/>
+      </w:tblGrid>
+      <w:tr>
+        <w:trPr>
+          <w:trHeight w:val="619" w:hRule="atLeast"/>
+        </w:trPr>
+        <w:tc>
+          <w:tcPr>
+            <w:tcW w:w="2268" w:type="dxa"/>
+            <w:tcBorders>
+              <w:top w:val="single" w:sz="2" w:space="0" w:color="000000"/>
+              <w:left w:val="single" w:sz="2" w:space="0" w:color="000000"/>
+              <w:bottom w:val="single" w:sz="2" w:space="0" w:color="000000"/>
+              <w:insideH w:val="single" w:sz="2" w:space="0" w:color="000000"/>
+            </w:tcBorders>
+            <w:shd w:fill="auto" w:val="clear"/>
+            <w:tcMar>
+              <w:left w:w="54" w:type="dxa"/>
+            </w:tcMar>
+          </w:tcPr>
+          <w:p>
+            <w:pPr>
+              <w:pStyle w:val="TableContents"/>
+              <w:rPr/>
+            </w:pPr>
+            <w:r>
+              <w:rPr/>
+              <w:t>Number</w:t>
+            </w:r>
+          </w:p>
+        </w:tc>
+        <w:tc>
+          <w:tcPr>
+            <w:tcW w:w="2268" w:type="dxa"/>
+            <w:tcBorders>
+              <w:top w:val="single" w:sz="2" w:space="0" w:color="000000"/>
+              <w:left w:val="single" w:sz="2" w:space="0" w:color="000000"/>
+              <w:bottom w:val="single" w:sz="2" w:space="0" w:color="000000"/>
+              <w:insideH w:val="single" w:sz="2" w:space="0" w:color="000000"/>
+            </w:tcBorders>
+            <w:shd w:fill="auto" w:val="clear"/>
+            <w:tcMar>
+              <w:left w:w="54" w:type="dxa"/>
+            </w:tcMar>
+          </w:tcPr>
+          <w:p>
+            <w:pPr>
+              <w:pStyle w:val="TableContents"/>
+              <w:rPr/>
+            </w:pPr>
+            <w:r>
+              <w:rPr/>
+              <w:t>Description</w:t>
+            </w:r>
+          </w:p>
+        </w:tc>
+        <w:tc>
+          <w:tcPr>
+            <w:tcW w:w="2268" w:type="dxa"/>
+            <w:tcBorders>
+              <w:top w:val="single" w:sz="2" w:space="0" w:color="000000"/>
+              <w:left w:val="single" w:sz="2" w:space="0" w:color="000000"/>
+              <w:bottom w:val="single" w:sz="2" w:space="0" w:color="000000"/>
+              <w:insideH w:val="single" w:sz="2" w:space="0" w:color="000000"/>
+            </w:tcBorders>
+            <w:shd w:fill="auto" w:val="clear"/>
+            <w:tcMar>
+              <w:left w:w="54" w:type="dxa"/>
+            </w:tcMar>
+          </w:tcPr>
+          <w:p>
+            <w:pPr>
+              <w:pStyle w:val="TableContents"/>
+              <w:rPr/>
+            </w:pPr>
+            <w:r>
+              <w:rPr/>
+              <w:t>Rationale</w:t>
+            </w:r>
+          </w:p>
+        </w:tc>
+        <w:tc>
+          <w:tcPr>
+            <w:tcW w:w="2268" w:type="dxa"/>
+            <w:tcBorders>
+              <w:top w:val="single" w:sz="2" w:space="0" w:color="000000"/>
+              <w:left w:val="single" w:sz="2" w:space="0" w:color="000000"/>
+              <w:bottom w:val="single" w:sz="2" w:space="0" w:color="000000"/>
+              <w:right w:val="single" w:sz="2" w:space="0" w:color="000000"/>
+              <w:insideH w:val="single" w:sz="2" w:space="0" w:color="000000"/>
+              <w:insideV w:val="single" w:sz="2" w:space="0" w:color="000000"/>
+            </w:tcBorders>
+            <w:shd w:fill="auto" w:val="clear"/>
+            <w:tcMar>
+              <w:left w:w="54" w:type="dxa"/>
+            </w:tcMar>
+          </w:tcPr>
+          <w:p>
+            <w:pPr>
+              <w:pStyle w:val="TableContents"/>
+              <w:rPr/>
+            </w:pPr>
+            <w:r>
+              <w:rPr/>
+              <w:t>Type</w:t>
+            </w:r>
+          </w:p>
+        </w:tc>
+      </w:tr>
+      <w:tr>
+        <w:trPr>
+          <w:trHeight w:val="1087" w:hRule="atLeast"/>
+        </w:trPr>
+        <w:tc>
+          <w:tcPr>
+            <w:tcW w:w="2268" w:type="dxa"/>
+            <w:tcBorders>
+              <w:left w:val="single" w:sz="2" w:space="0" w:color="000000"/>
+              <w:bottom w:val="single" w:sz="2" w:space="0" w:color="000000"/>
+              <w:insideH w:val="single" w:sz="2" w:space="0" w:color="000000"/>
+            </w:tcBorders>
+            <w:shd w:fill="auto" w:val="clear"/>
+            <w:tcMar>
+              <w:left w:w="54" w:type="dxa"/>
+            </w:tcMar>
+          </w:tcPr>
+          <w:p>
+            <w:pPr>
+              <w:pStyle w:val="TableContents"/>
+              <w:rPr/>
+            </w:pPr>
+            <w:r>
+              <w:rPr/>
+              <w:t>F01</w:t>
+            </w:r>
+          </w:p>
+        </w:tc>
+        <w:tc>
+          <w:tcPr>
+            <w:tcW w:w="2268" w:type="dxa"/>
+            <w:tcBorders>
+              <w:left w:val="single" w:sz="2" w:space="0" w:color="000000"/>
+              <w:bottom w:val="single" w:sz="2" w:space="0" w:color="000000"/>
+              <w:insideH w:val="single" w:sz="2" w:space="0" w:color="000000"/>
+            </w:tcBorders>
+            <w:shd w:fill="auto" w:val="clear"/>
+            <w:tcMar>
+              <w:left w:w="54" w:type="dxa"/>
+            </w:tcMar>
+          </w:tcPr>
+          <w:p>
+            <w:pPr>
+              <w:pStyle w:val="TableContents"/>
+              <w:rPr/>
+            </w:pPr>
+            <w:r>
+              <w:rPr/>
+              <w:t>A touch-friendly replica of the website</w:t>
+            </w:r>
+          </w:p>
+        </w:tc>
+        <w:tc>
+          <w:tcPr>
+            <w:tcW w:w="2268" w:type="dxa"/>
+            <w:tcBorders>
+              <w:left w:val="single" w:sz="2" w:space="0" w:color="000000"/>
+              <w:bottom w:val="single" w:sz="2" w:space="0" w:color="000000"/>
+              <w:insideH w:val="single" w:sz="2" w:space="0" w:color="000000"/>
+            </w:tcBorders>
+            <w:shd w:fill="auto" w:val="clear"/>
+            <w:tcMar>
+              <w:left w:w="54" w:type="dxa"/>
+            </w:tcMar>
+          </w:tcPr>
+          <w:p>
+            <w:pPr>
+              <w:pStyle w:val="TableContents"/>
+              <w:rPr/>
+            </w:pPr>
+            <w:r>
+              <w:rPr/>
+              <w:t>As the mobile representative of the website.</w:t>
+            </w:r>
+          </w:p>
+        </w:tc>
+        <w:tc>
+          <w:tcPr>
+            <w:tcW w:w="2268" w:type="dxa"/>
+            <w:tcBorders>
+              <w:left w:val="single" w:sz="2" w:space="0" w:color="000000"/>
+              <w:bottom w:val="single" w:sz="2" w:space="0" w:color="000000"/>
+              <w:right w:val="single" w:sz="2" w:space="0" w:color="000000"/>
+              <w:insideH w:val="single" w:sz="2" w:space="0" w:color="000000"/>
+              <w:insideV w:val="single" w:sz="2" w:space="0" w:color="000000"/>
+            </w:tcBorders>
+            <w:shd w:fill="auto" w:val="clear"/>
+            <w:tcMar>
+              <w:left w:w="54" w:type="dxa"/>
+            </w:tcMar>
+          </w:tcPr>
+          <w:p>
+            <w:pPr>
+              <w:pStyle w:val="TableContents"/>
+              <w:rPr/>
+            </w:pPr>
+            <w:r>
+              <w:rPr/>
+              <w:t xml:space="preserve">Functional / Design/ </w:t>
+            </w:r>
+            <w:r>
+              <w:rPr/>
+              <w:t>Must</w:t>
+            </w:r>
+          </w:p>
+        </w:tc>
+      </w:tr>
+      <w:tr>
+        <w:trPr/>
+        <w:tc>
+          <w:tcPr>
+            <w:tcW w:w="2268" w:type="dxa"/>
+            <w:tcBorders>
+              <w:left w:val="single" w:sz="2" w:space="0" w:color="000000"/>
+              <w:bottom w:val="single" w:sz="2" w:space="0" w:color="000000"/>
+              <w:insideH w:val="single" w:sz="2" w:space="0" w:color="000000"/>
+            </w:tcBorders>
+            <w:shd w:fill="auto" w:val="clear"/>
+            <w:tcMar>
+              <w:left w:w="54" w:type="dxa"/>
+            </w:tcMar>
+          </w:tcPr>
+          <w:p>
+            <w:pPr>
+              <w:pStyle w:val="TableContents"/>
+              <w:rPr/>
+            </w:pPr>
+            <w:r>
+              <w:rPr/>
+              <w:t>F02</w:t>
+            </w:r>
+          </w:p>
+        </w:tc>
+        <w:tc>
+          <w:tcPr>
+            <w:tcW w:w="2268" w:type="dxa"/>
+            <w:tcBorders>
+              <w:left w:val="single" w:sz="2" w:space="0" w:color="000000"/>
+              <w:bottom w:val="single" w:sz="2" w:space="0" w:color="000000"/>
+              <w:insideH w:val="single" w:sz="2" w:space="0" w:color="000000"/>
+            </w:tcBorders>
+            <w:shd w:fill="auto" w:val="clear"/>
+            <w:tcMar>
+              <w:left w:w="54" w:type="dxa"/>
+            </w:tcMar>
+          </w:tcPr>
+          <w:p>
+            <w:pPr>
+              <w:pStyle w:val="TableContents"/>
+              <w:rPr/>
+            </w:pPr>
+            <w:r>
+              <w:rPr/>
+              <w:t xml:space="preserve">Android </w:t>
+            </w:r>
+            <w:r>
+              <w:rPr/>
+              <w:t>platform</w:t>
+            </w:r>
+          </w:p>
+        </w:tc>
+        <w:tc>
+          <w:tcPr>
+            <w:tcW w:w="2268" w:type="dxa"/>
+            <w:tcBorders>
+              <w:left w:val="single" w:sz="2" w:space="0" w:color="000000"/>
+              <w:bottom w:val="single" w:sz="2" w:space="0" w:color="000000"/>
+              <w:insideH w:val="single" w:sz="2" w:space="0" w:color="000000"/>
+            </w:tcBorders>
+            <w:shd w:fill="auto" w:val="clear"/>
+            <w:tcMar>
+              <w:left w:w="54" w:type="dxa"/>
+            </w:tcMar>
+          </w:tcPr>
+          <w:p>
+            <w:pPr>
+              <w:pStyle w:val="TableContents"/>
+              <w:rPr/>
+            </w:pPr>
+            <w:r>
+              <w:rPr/>
+              <w:t>Most w</w:t>
+            </w:r>
+            <w:r>
+              <w:rPr/>
+              <w:t xml:space="preserve">idely available </w:t>
+            </w:r>
+            <w:r>
+              <w:rPr/>
+              <w:t>to Doctors.</w:t>
+            </w:r>
+          </w:p>
+        </w:tc>
+        <w:tc>
+          <w:tcPr>
+            <w:tcW w:w="2268" w:type="dxa"/>
+            <w:tcBorders>
+              <w:left w:val="single" w:sz="2" w:space="0" w:color="000000"/>
+              <w:bottom w:val="single" w:sz="2" w:space="0" w:color="000000"/>
+              <w:right w:val="single" w:sz="2" w:space="0" w:color="000000"/>
+              <w:insideH w:val="single" w:sz="2" w:space="0" w:color="000000"/>
+              <w:insideV w:val="single" w:sz="2" w:space="0" w:color="000000"/>
+            </w:tcBorders>
+            <w:shd w:fill="auto" w:val="clear"/>
+            <w:tcMar>
+              <w:left w:w="54" w:type="dxa"/>
+            </w:tcMar>
+          </w:tcPr>
+          <w:p>
+            <w:pPr>
+              <w:pStyle w:val="TableContents"/>
+              <w:rPr/>
+            </w:pPr>
+            <w:r>
+              <w:rPr/>
+              <w:t xml:space="preserve">Platform/ Functional / </w:t>
+            </w:r>
+            <w:r>
+              <w:rPr/>
+              <w:t>Must</w:t>
+            </w:r>
+          </w:p>
+        </w:tc>
+      </w:tr>
+      <w:tr>
+        <w:trPr/>
+        <w:tc>
+          <w:tcPr>
+            <w:tcW w:w="2268" w:type="dxa"/>
+            <w:tcBorders>
+              <w:left w:val="single" w:sz="2" w:space="0" w:color="000000"/>
+              <w:bottom w:val="single" w:sz="2" w:space="0" w:color="000000"/>
+              <w:insideH w:val="single" w:sz="2" w:space="0" w:color="000000"/>
+            </w:tcBorders>
+            <w:shd w:fill="auto" w:val="clear"/>
+            <w:tcMar>
+              <w:left w:w="54" w:type="dxa"/>
+            </w:tcMar>
+          </w:tcPr>
+          <w:p>
+            <w:pPr>
+              <w:pStyle w:val="TableContents"/>
+              <w:rPr/>
+            </w:pPr>
+            <w:r>
+              <w:rPr/>
+              <w:t>F03.</w:t>
+            </w:r>
+            <w:r>
+              <w:rPr/>
+              <w:t>0</w:t>
+            </w:r>
+          </w:p>
+        </w:tc>
+        <w:tc>
+          <w:tcPr>
+            <w:tcW w:w="2268" w:type="dxa"/>
+            <w:tcBorders>
+              <w:left w:val="single" w:sz="2" w:space="0" w:color="000000"/>
+              <w:bottom w:val="single" w:sz="2" w:space="0" w:color="000000"/>
+              <w:insideH w:val="single" w:sz="2" w:space="0" w:color="000000"/>
+            </w:tcBorders>
+            <w:shd w:fill="auto" w:val="clear"/>
+            <w:tcMar>
+              <w:left w:w="54" w:type="dxa"/>
+            </w:tcMar>
+          </w:tcPr>
+          <w:p>
+            <w:pPr>
+              <w:pStyle w:val="TableContents"/>
+              <w:rPr/>
+            </w:pPr>
+            <w:r>
+              <w:rPr/>
+              <w:t>User Registration</w:t>
+            </w:r>
+          </w:p>
+        </w:tc>
+        <w:tc>
+          <w:tcPr>
+            <w:tcW w:w="2268" w:type="dxa"/>
+            <w:tcBorders>
+              <w:left w:val="single" w:sz="2" w:space="0" w:color="000000"/>
+              <w:bottom w:val="single" w:sz="2" w:space="0" w:color="000000"/>
+              <w:insideH w:val="single" w:sz="2" w:space="0" w:color="000000"/>
+            </w:tcBorders>
+            <w:shd w:fill="auto" w:val="clear"/>
+            <w:tcMar>
+              <w:left w:w="54" w:type="dxa"/>
+            </w:tcMar>
+          </w:tcPr>
+          <w:p>
+            <w:pPr>
+              <w:pStyle w:val="TableContents"/>
+              <w:rPr/>
+            </w:pPr>
+            <w:r>
+              <w:rPr/>
+              <w:t>Main upgrade for web service</w:t>
+            </w:r>
+          </w:p>
+        </w:tc>
+        <w:tc>
+          <w:tcPr>
+            <w:tcW w:w="2268" w:type="dxa"/>
+            <w:tcBorders>
+              <w:left w:val="single" w:sz="2" w:space="0" w:color="000000"/>
+              <w:bottom w:val="single" w:sz="2" w:space="0" w:color="000000"/>
+              <w:right w:val="single" w:sz="2" w:space="0" w:color="000000"/>
+              <w:insideH w:val="single" w:sz="2" w:space="0" w:color="000000"/>
+              <w:insideV w:val="single" w:sz="2" w:space="0" w:color="000000"/>
+            </w:tcBorders>
+            <w:shd w:fill="auto" w:val="clear"/>
+            <w:tcMar>
+              <w:left w:w="54" w:type="dxa"/>
+            </w:tcMar>
+          </w:tcPr>
+          <w:p>
+            <w:pPr>
+              <w:pStyle w:val="TableContents"/>
+              <w:rPr/>
+            </w:pPr>
+            <w:r>
+              <w:rPr/>
+              <w:t xml:space="preserve">Functional / </w:t>
+            </w:r>
+            <w:r>
+              <w:rPr/>
+              <w:t>Must</w:t>
+            </w:r>
+          </w:p>
+          <w:p>
+            <w:pPr>
+              <w:pStyle w:val="TableContents"/>
+              <w:rPr/>
+            </w:pPr>
+            <w:r>
+              <w:rPr/>
+            </w:r>
+          </w:p>
+        </w:tc>
+      </w:tr>
+      <w:tr>
+        <w:trPr/>
+        <w:tc>
+          <w:tcPr>
+            <w:tcW w:w="2268" w:type="dxa"/>
+            <w:tcBorders>
+              <w:left w:val="single" w:sz="2" w:space="0" w:color="000000"/>
+              <w:bottom w:val="single" w:sz="2" w:space="0" w:color="000000"/>
+              <w:insideH w:val="single" w:sz="2" w:space="0" w:color="000000"/>
+            </w:tcBorders>
+            <w:shd w:fill="auto" w:val="clear"/>
+            <w:tcMar>
+              <w:left w:w="54" w:type="dxa"/>
+            </w:tcMar>
+          </w:tcPr>
+          <w:p>
+            <w:pPr>
+              <w:pStyle w:val="TableContents"/>
+              <w:rPr/>
+            </w:pPr>
+            <w:r>
+              <w:rPr/>
+              <w:t>F03.</w:t>
+            </w:r>
+            <w:r>
+              <w:rPr/>
+              <w:t>1</w:t>
+            </w:r>
+          </w:p>
+        </w:tc>
+        <w:tc>
+          <w:tcPr>
+            <w:tcW w:w="2268" w:type="dxa"/>
+            <w:tcBorders>
+              <w:left w:val="single" w:sz="2" w:space="0" w:color="000000"/>
+              <w:bottom w:val="single" w:sz="2" w:space="0" w:color="000000"/>
+              <w:insideH w:val="single" w:sz="2" w:space="0" w:color="000000"/>
+            </w:tcBorders>
+            <w:shd w:fill="auto" w:val="clear"/>
+            <w:tcMar>
+              <w:left w:w="54" w:type="dxa"/>
+            </w:tcMar>
+          </w:tcPr>
+          <w:p>
+            <w:pPr>
+              <w:pStyle w:val="TableContents"/>
+              <w:rPr/>
+            </w:pPr>
+            <w:r>
+              <w:rPr/>
+              <w:t>User Profilling</w:t>
+            </w:r>
+          </w:p>
+        </w:tc>
+        <w:tc>
+          <w:tcPr>
+            <w:tcW w:w="2268" w:type="dxa"/>
+            <w:tcBorders>
+              <w:left w:val="single" w:sz="2" w:space="0" w:color="000000"/>
+              <w:bottom w:val="single" w:sz="2" w:space="0" w:color="000000"/>
+              <w:insideH w:val="single" w:sz="2" w:space="0" w:color="000000"/>
+            </w:tcBorders>
+            <w:shd w:fill="auto" w:val="clear"/>
+            <w:tcMar>
+              <w:left w:w="54" w:type="dxa"/>
+            </w:tcMar>
+          </w:tcPr>
+          <w:p>
+            <w:pPr>
+              <w:pStyle w:val="TableContents"/>
+              <w:rPr/>
+            </w:pPr>
+            <w:r>
+              <w:rPr/>
+              <w:t>M</w:t>
+            </w:r>
+            <w:r>
+              <w:rPr/>
+              <w:t>ain upgrade of the service, coupling with registration.</w:t>
+            </w:r>
+          </w:p>
+        </w:tc>
+        <w:tc>
+          <w:tcPr>
+            <w:tcW w:w="2268" w:type="dxa"/>
+            <w:tcBorders>
+              <w:left w:val="single" w:sz="2" w:space="0" w:color="000000"/>
+              <w:bottom w:val="single" w:sz="2" w:space="0" w:color="000000"/>
+              <w:right w:val="single" w:sz="2" w:space="0" w:color="000000"/>
+              <w:insideH w:val="single" w:sz="2" w:space="0" w:color="000000"/>
+              <w:insideV w:val="single" w:sz="2" w:space="0" w:color="000000"/>
+            </w:tcBorders>
+            <w:shd w:fill="auto" w:val="clear"/>
+            <w:tcMar>
+              <w:left w:w="54" w:type="dxa"/>
+            </w:tcMar>
+          </w:tcPr>
+          <w:p>
+            <w:pPr>
+              <w:pStyle w:val="TableContents"/>
+              <w:rPr/>
+            </w:pPr>
+            <w:r>
+              <w:rPr/>
+              <w:t xml:space="preserve">Functional </w:t>
+            </w:r>
+            <w:r>
+              <w:rPr/>
+              <w:t>/ Must</w:t>
+            </w:r>
+          </w:p>
+          <w:p>
+            <w:pPr>
+              <w:pStyle w:val="TableContents"/>
+              <w:rPr/>
+            </w:pPr>
+            <w:r>
+              <w:rPr/>
+            </w:r>
+          </w:p>
+        </w:tc>
+      </w:tr>
+      <w:tr>
+        <w:trPr/>
+        <w:tc>
+          <w:tcPr>
+            <w:tcW w:w="2268" w:type="dxa"/>
+            <w:tcBorders>
+              <w:left w:val="single" w:sz="2" w:space="0" w:color="000000"/>
+              <w:bottom w:val="single" w:sz="2" w:space="0" w:color="000000"/>
+              <w:insideH w:val="single" w:sz="2" w:space="0" w:color="000000"/>
+            </w:tcBorders>
+            <w:shd w:fill="auto" w:val="clear"/>
+            <w:tcMar>
+              <w:left w:w="54" w:type="dxa"/>
+            </w:tcMar>
+          </w:tcPr>
+          <w:p>
+            <w:pPr>
+              <w:pStyle w:val="TableContents"/>
+              <w:rPr/>
+            </w:pPr>
+            <w:r>
+              <w:rPr/>
+              <w:t>F03.2</w:t>
+            </w:r>
+          </w:p>
+        </w:tc>
+        <w:tc>
+          <w:tcPr>
+            <w:tcW w:w="2268" w:type="dxa"/>
+            <w:tcBorders>
+              <w:left w:val="single" w:sz="2" w:space="0" w:color="000000"/>
+              <w:bottom w:val="single" w:sz="2" w:space="0" w:color="000000"/>
+              <w:insideH w:val="single" w:sz="2" w:space="0" w:color="000000"/>
+            </w:tcBorders>
+            <w:shd w:fill="auto" w:val="clear"/>
+            <w:tcMar>
+              <w:left w:w="54" w:type="dxa"/>
+            </w:tcMar>
+          </w:tcPr>
+          <w:p>
+            <w:pPr>
+              <w:pStyle w:val="TableContents"/>
+              <w:rPr/>
+            </w:pPr>
+            <w:r>
+              <w:rPr/>
+              <w:t>Articles by Preference</w:t>
+            </w:r>
+          </w:p>
+        </w:tc>
+        <w:tc>
+          <w:tcPr>
+            <w:tcW w:w="2268" w:type="dxa"/>
+            <w:tcBorders>
+              <w:left w:val="single" w:sz="2" w:space="0" w:color="000000"/>
+              <w:bottom w:val="single" w:sz="2" w:space="0" w:color="000000"/>
+              <w:insideH w:val="single" w:sz="2" w:space="0" w:color="000000"/>
+            </w:tcBorders>
+            <w:shd w:fill="auto" w:val="clear"/>
+            <w:tcMar>
+              <w:left w:w="54" w:type="dxa"/>
+            </w:tcMar>
+          </w:tcPr>
+          <w:p>
+            <w:pPr>
+              <w:pStyle w:val="TableContents"/>
+              <w:rPr/>
+            </w:pPr>
+            <w:r>
+              <w:rPr/>
+              <w:t>Main web service upgrade</w:t>
+            </w:r>
+          </w:p>
+        </w:tc>
+        <w:tc>
+          <w:tcPr>
+            <w:tcW w:w="2268" w:type="dxa"/>
+            <w:tcBorders>
+              <w:left w:val="single" w:sz="2" w:space="0" w:color="000000"/>
+              <w:bottom w:val="single" w:sz="2" w:space="0" w:color="000000"/>
+              <w:right w:val="single" w:sz="2" w:space="0" w:color="000000"/>
+              <w:insideH w:val="single" w:sz="2" w:space="0" w:color="000000"/>
+              <w:insideV w:val="single" w:sz="2" w:space="0" w:color="000000"/>
+            </w:tcBorders>
+            <w:shd w:fill="auto" w:val="clear"/>
+            <w:tcMar>
+              <w:left w:w="54" w:type="dxa"/>
+            </w:tcMar>
+          </w:tcPr>
+          <w:p>
+            <w:pPr>
+              <w:pStyle w:val="TableContents"/>
+              <w:rPr/>
+            </w:pPr>
+            <w:r>
+              <w:rPr/>
+              <w:t xml:space="preserve">Functional </w:t>
+            </w:r>
+            <w:r>
+              <w:rPr/>
+              <w:t>/ Must</w:t>
+            </w:r>
+          </w:p>
+        </w:tc>
+      </w:tr>
+      <w:tr>
+        <w:trPr/>
+        <w:tc>
+          <w:tcPr>
+            <w:tcW w:w="2268" w:type="dxa"/>
+            <w:tcBorders>
+              <w:left w:val="single" w:sz="2" w:space="0" w:color="000000"/>
+              <w:bottom w:val="single" w:sz="2" w:space="0" w:color="000000"/>
+              <w:insideH w:val="single" w:sz="2" w:space="0" w:color="000000"/>
+            </w:tcBorders>
+            <w:shd w:fill="auto" w:val="clear"/>
+            <w:tcMar>
+              <w:left w:w="54" w:type="dxa"/>
+            </w:tcMar>
+          </w:tcPr>
+          <w:p>
+            <w:pPr>
+              <w:pStyle w:val="TableContents"/>
+              <w:rPr/>
+            </w:pPr>
+            <w:r>
+              <w:rPr/>
+              <w:t>F03.</w:t>
+            </w:r>
+            <w:r>
+              <w:rPr/>
+              <w:t>3</w:t>
+            </w:r>
+          </w:p>
+        </w:tc>
+        <w:tc>
+          <w:tcPr>
+            <w:tcW w:w="2268" w:type="dxa"/>
+            <w:tcBorders>
+              <w:left w:val="single" w:sz="2" w:space="0" w:color="000000"/>
+              <w:bottom w:val="single" w:sz="2" w:space="0" w:color="000000"/>
+              <w:insideH w:val="single" w:sz="2" w:space="0" w:color="000000"/>
+            </w:tcBorders>
+            <w:shd w:fill="auto" w:val="clear"/>
+            <w:tcMar>
+              <w:left w:w="54" w:type="dxa"/>
+            </w:tcMar>
+          </w:tcPr>
+          <w:p>
+            <w:pPr>
+              <w:pStyle w:val="TableContents"/>
+              <w:rPr/>
+            </w:pPr>
+            <w:r>
+              <w:rPr/>
+              <w:t>Journal Submission/</w:t>
+            </w:r>
+          </w:p>
+          <w:p>
+            <w:pPr>
+              <w:pStyle w:val="TableContents"/>
+              <w:rPr/>
+            </w:pPr>
+            <w:r>
+              <w:rPr/>
+              <w:t>Contribution</w:t>
+            </w:r>
+          </w:p>
+        </w:tc>
+        <w:tc>
+          <w:tcPr>
+            <w:tcW w:w="2268" w:type="dxa"/>
+            <w:tcBorders>
+              <w:left w:val="single" w:sz="2" w:space="0" w:color="000000"/>
+              <w:bottom w:val="single" w:sz="2" w:space="0" w:color="000000"/>
+              <w:insideH w:val="single" w:sz="2" w:space="0" w:color="000000"/>
+            </w:tcBorders>
+            <w:shd w:fill="auto" w:val="clear"/>
+            <w:tcMar>
+              <w:left w:w="54" w:type="dxa"/>
+            </w:tcMar>
+          </w:tcPr>
+          <w:p>
+            <w:pPr>
+              <w:pStyle w:val="TableContents"/>
+              <w:rPr/>
+            </w:pPr>
+            <w:r>
+              <w:rPr/>
+              <w:t>Main web service upgrade</w:t>
+            </w:r>
+          </w:p>
+        </w:tc>
+        <w:tc>
+          <w:tcPr>
+            <w:tcW w:w="2268" w:type="dxa"/>
+            <w:tcBorders>
+              <w:left w:val="single" w:sz="2" w:space="0" w:color="000000"/>
+              <w:bottom w:val="single" w:sz="2" w:space="0" w:color="000000"/>
+              <w:right w:val="single" w:sz="2" w:space="0" w:color="000000"/>
+              <w:insideH w:val="single" w:sz="2" w:space="0" w:color="000000"/>
+              <w:insideV w:val="single" w:sz="2" w:space="0" w:color="000000"/>
+            </w:tcBorders>
+            <w:shd w:fill="auto" w:val="clear"/>
+            <w:tcMar>
+              <w:left w:w="54" w:type="dxa"/>
+            </w:tcMar>
+          </w:tcPr>
+          <w:p>
+            <w:pPr>
+              <w:pStyle w:val="TableContents"/>
+              <w:rPr/>
+            </w:pPr>
+            <w:r>
+              <w:rPr/>
+              <w:t xml:space="preserve">Functional </w:t>
+            </w:r>
+            <w:r>
+              <w:rPr/>
+              <w:t xml:space="preserve">/ </w:t>
+            </w:r>
+            <w:r>
+              <w:rPr/>
+              <w:t>Must</w:t>
+            </w:r>
+          </w:p>
+        </w:tc>
+      </w:tr>
+      <w:tr>
+        <w:trPr/>
+        <w:tc>
+          <w:tcPr>
+            <w:tcW w:w="2268" w:type="dxa"/>
+            <w:tcBorders>
+              <w:left w:val="single" w:sz="2" w:space="0" w:color="000000"/>
+              <w:bottom w:val="single" w:sz="2" w:space="0" w:color="000000"/>
+              <w:insideH w:val="single" w:sz="2" w:space="0" w:color="000000"/>
+            </w:tcBorders>
+            <w:shd w:fill="auto" w:val="clear"/>
+            <w:tcMar>
+              <w:left w:w="54" w:type="dxa"/>
+            </w:tcMar>
+          </w:tcPr>
+          <w:p>
+            <w:pPr>
+              <w:pStyle w:val="TableContents"/>
+              <w:rPr/>
+            </w:pPr>
+            <w:r>
+              <w:rPr/>
+              <w:t>F04</w:t>
+            </w:r>
+          </w:p>
+        </w:tc>
+        <w:tc>
+          <w:tcPr>
+            <w:tcW w:w="2268" w:type="dxa"/>
+            <w:tcBorders>
+              <w:left w:val="single" w:sz="2" w:space="0" w:color="000000"/>
+              <w:bottom w:val="single" w:sz="2" w:space="0" w:color="000000"/>
+              <w:insideH w:val="single" w:sz="2" w:space="0" w:color="000000"/>
+            </w:tcBorders>
+            <w:shd w:fill="auto" w:val="clear"/>
+            <w:tcMar>
+              <w:left w:w="54" w:type="dxa"/>
+            </w:tcMar>
+          </w:tcPr>
+          <w:p>
+            <w:pPr>
+              <w:pStyle w:val="TableContents"/>
+              <w:rPr/>
+            </w:pPr>
+            <w:r>
+              <w:rPr/>
+              <w:t>Knowledge Week data transferred.</w:t>
+            </w:r>
+          </w:p>
+        </w:tc>
+        <w:tc>
+          <w:tcPr>
+            <w:tcW w:w="2268" w:type="dxa"/>
+            <w:tcBorders>
+              <w:left w:val="single" w:sz="2" w:space="0" w:color="000000"/>
+              <w:bottom w:val="single" w:sz="2" w:space="0" w:color="000000"/>
+              <w:insideH w:val="single" w:sz="2" w:space="0" w:color="000000"/>
+            </w:tcBorders>
+            <w:shd w:fill="auto" w:val="clear"/>
+            <w:tcMar>
+              <w:left w:w="54" w:type="dxa"/>
+            </w:tcMar>
+          </w:tcPr>
+          <w:p>
+            <w:pPr>
+              <w:pStyle w:val="TableContents"/>
+              <w:rPr/>
+            </w:pPr>
+            <w:r>
+              <w:rPr/>
+              <w:t>Main web service upgrade, (client's request)</w:t>
+            </w:r>
+          </w:p>
+        </w:tc>
+        <w:tc>
+          <w:tcPr>
+            <w:tcW w:w="2268" w:type="dxa"/>
+            <w:tcBorders>
+              <w:left w:val="single" w:sz="2" w:space="0" w:color="000000"/>
+              <w:bottom w:val="single" w:sz="2" w:space="0" w:color="000000"/>
+              <w:right w:val="single" w:sz="2" w:space="0" w:color="000000"/>
+              <w:insideH w:val="single" w:sz="2" w:space="0" w:color="000000"/>
+              <w:insideV w:val="single" w:sz="2" w:space="0" w:color="000000"/>
+            </w:tcBorders>
+            <w:shd w:fill="auto" w:val="clear"/>
+            <w:tcMar>
+              <w:left w:w="54" w:type="dxa"/>
+            </w:tcMar>
+          </w:tcPr>
+          <w:p>
+            <w:pPr>
+              <w:pStyle w:val="TableContents"/>
+              <w:rPr/>
+            </w:pPr>
+            <w:r>
+              <w:rPr/>
+              <w:t xml:space="preserve">Functional </w:t>
+            </w:r>
+            <w:r>
+              <w:rPr/>
+              <w:t xml:space="preserve">/ </w:t>
+            </w:r>
+            <w:r>
+              <w:rPr/>
+              <w:t>Must</w:t>
+            </w:r>
+          </w:p>
+        </w:tc>
+      </w:tr>
+      <w:tr>
+        <w:trPr/>
+        <w:tc>
+          <w:tcPr>
+            <w:tcW w:w="2268" w:type="dxa"/>
+            <w:tcBorders>
+              <w:left w:val="single" w:sz="2" w:space="0" w:color="000000"/>
+              <w:bottom w:val="single" w:sz="2" w:space="0" w:color="000000"/>
+              <w:insideH w:val="single" w:sz="2" w:space="0" w:color="000000"/>
+            </w:tcBorders>
+            <w:shd w:fill="auto" w:val="clear"/>
+            <w:tcMar>
+              <w:left w:w="54" w:type="dxa"/>
+            </w:tcMar>
+          </w:tcPr>
+          <w:p>
+            <w:pPr>
+              <w:pStyle w:val="TableContents"/>
+              <w:rPr/>
+            </w:pPr>
+            <w:r>
+              <w:rPr/>
+              <w:t xml:space="preserve">F05 </w:t>
+            </w:r>
+          </w:p>
+        </w:tc>
+        <w:tc>
+          <w:tcPr>
+            <w:tcW w:w="2268" w:type="dxa"/>
+            <w:tcBorders>
+              <w:left w:val="single" w:sz="2" w:space="0" w:color="000000"/>
+              <w:bottom w:val="single" w:sz="2" w:space="0" w:color="000000"/>
+              <w:insideH w:val="single" w:sz="2" w:space="0" w:color="000000"/>
+            </w:tcBorders>
+            <w:shd w:fill="auto" w:val="clear"/>
+            <w:tcMar>
+              <w:left w:w="54" w:type="dxa"/>
+            </w:tcMar>
+          </w:tcPr>
+          <w:p>
+            <w:pPr>
+              <w:pStyle w:val="TableContents"/>
+              <w:rPr/>
+            </w:pPr>
+            <w:r>
+              <w:rPr/>
+              <w:t>IOS platform</w:t>
+            </w:r>
+          </w:p>
+        </w:tc>
+        <w:tc>
+          <w:tcPr>
+            <w:tcW w:w="2268" w:type="dxa"/>
+            <w:tcBorders>
+              <w:left w:val="single" w:sz="2" w:space="0" w:color="000000"/>
+              <w:bottom w:val="single" w:sz="2" w:space="0" w:color="000000"/>
+              <w:insideH w:val="single" w:sz="2" w:space="0" w:color="000000"/>
+            </w:tcBorders>
+            <w:shd w:fill="auto" w:val="clear"/>
+            <w:tcMar>
+              <w:left w:w="54" w:type="dxa"/>
+            </w:tcMar>
+          </w:tcPr>
+          <w:p>
+            <w:pPr>
+              <w:pStyle w:val="TableContents"/>
+              <w:rPr/>
+            </w:pPr>
+            <w:r>
+              <w:rPr/>
+              <w:t>2</w:t>
+            </w:r>
+            <w:r>
+              <w:rPr>
+                <w:vertAlign w:val="superscript"/>
+              </w:rPr>
+              <w:t>nd</w:t>
+            </w:r>
+            <w:r>
+              <w:rPr/>
+              <w:t xml:space="preserve"> market share, widely used by other targeted users</w:t>
+            </w:r>
+          </w:p>
+        </w:tc>
+        <w:tc>
+          <w:tcPr>
+            <w:tcW w:w="2268" w:type="dxa"/>
+            <w:tcBorders>
+              <w:left w:val="single" w:sz="2" w:space="0" w:color="000000"/>
+              <w:bottom w:val="single" w:sz="2" w:space="0" w:color="000000"/>
+              <w:right w:val="single" w:sz="2" w:space="0" w:color="000000"/>
+              <w:insideH w:val="single" w:sz="2" w:space="0" w:color="000000"/>
+              <w:insideV w:val="single" w:sz="2" w:space="0" w:color="000000"/>
+            </w:tcBorders>
+            <w:shd w:fill="auto" w:val="clear"/>
+            <w:tcMar>
+              <w:left w:w="54" w:type="dxa"/>
+            </w:tcMar>
+          </w:tcPr>
+          <w:p>
+            <w:pPr>
+              <w:pStyle w:val="TableContents"/>
+              <w:rPr/>
+            </w:pPr>
+            <w:r>
+              <w:rPr/>
+              <w:t>Functional / Should</w:t>
+            </w:r>
+          </w:p>
+        </w:tc>
+      </w:tr>
+      <w:tr>
+        <w:trPr/>
+        <w:tc>
+          <w:tcPr>
+            <w:tcW w:w="2268" w:type="dxa"/>
+            <w:tcBorders>
+              <w:left w:val="single" w:sz="2" w:space="0" w:color="000000"/>
+              <w:bottom w:val="single" w:sz="2" w:space="0" w:color="000000"/>
+              <w:insideH w:val="single" w:sz="2" w:space="0" w:color="000000"/>
+            </w:tcBorders>
+            <w:shd w:fill="auto" w:val="clear"/>
+            <w:tcMar>
+              <w:left w:w="54" w:type="dxa"/>
+            </w:tcMar>
+          </w:tcPr>
+          <w:p>
+            <w:pPr>
+              <w:pStyle w:val="TableContents"/>
+              <w:rPr/>
+            </w:pPr>
+            <w:r>
+              <w:rPr/>
+              <w:t>F06</w:t>
+            </w:r>
+          </w:p>
+        </w:tc>
+        <w:tc>
+          <w:tcPr>
+            <w:tcW w:w="2268" w:type="dxa"/>
+            <w:tcBorders>
+              <w:left w:val="single" w:sz="2" w:space="0" w:color="000000"/>
+              <w:bottom w:val="single" w:sz="2" w:space="0" w:color="000000"/>
+              <w:insideH w:val="single" w:sz="2" w:space="0" w:color="000000"/>
+            </w:tcBorders>
+            <w:shd w:fill="auto" w:val="clear"/>
+            <w:tcMar>
+              <w:left w:w="54" w:type="dxa"/>
+            </w:tcMar>
+          </w:tcPr>
+          <w:p>
+            <w:pPr>
+              <w:pStyle w:val="TableContents"/>
+              <w:rPr/>
+            </w:pPr>
+            <w:r>
+              <w:rPr/>
+              <w:t>Push notification</w:t>
+            </w:r>
+          </w:p>
+        </w:tc>
+        <w:tc>
+          <w:tcPr>
+            <w:tcW w:w="2268" w:type="dxa"/>
+            <w:tcBorders>
+              <w:left w:val="single" w:sz="2" w:space="0" w:color="000000"/>
+              <w:bottom w:val="single" w:sz="2" w:space="0" w:color="000000"/>
+              <w:insideH w:val="single" w:sz="2" w:space="0" w:color="000000"/>
+            </w:tcBorders>
+            <w:shd w:fill="auto" w:val="clear"/>
+            <w:tcMar>
+              <w:left w:w="54" w:type="dxa"/>
+            </w:tcMar>
+          </w:tcPr>
+          <w:p>
+            <w:pPr>
+              <w:pStyle w:val="TableContents"/>
+              <w:rPr/>
+            </w:pPr>
+            <w:r>
+              <w:rPr/>
+              <w:t>Desired function at client's request</w:t>
+            </w:r>
+          </w:p>
+        </w:tc>
+        <w:tc>
+          <w:tcPr>
+            <w:tcW w:w="2268" w:type="dxa"/>
+            <w:tcBorders>
+              <w:left w:val="single" w:sz="2" w:space="0" w:color="000000"/>
+              <w:bottom w:val="single" w:sz="2" w:space="0" w:color="000000"/>
+              <w:right w:val="single" w:sz="2" w:space="0" w:color="000000"/>
+              <w:insideH w:val="single" w:sz="2" w:space="0" w:color="000000"/>
+              <w:insideV w:val="single" w:sz="2" w:space="0" w:color="000000"/>
+            </w:tcBorders>
+            <w:shd w:fill="auto" w:val="clear"/>
+            <w:tcMar>
+              <w:left w:w="54" w:type="dxa"/>
+            </w:tcMar>
+          </w:tcPr>
+          <w:p>
+            <w:pPr>
+              <w:pStyle w:val="TableContents"/>
+              <w:rPr/>
+            </w:pPr>
+            <w:r>
+              <w:rPr/>
+              <w:t>Functional / Should</w:t>
+            </w:r>
+          </w:p>
+        </w:tc>
+      </w:tr>
+      <w:tr>
+        <w:trPr/>
+        <w:tc>
+          <w:tcPr>
+            <w:tcW w:w="2268" w:type="dxa"/>
+            <w:tcBorders>
+              <w:left w:val="single" w:sz="2" w:space="0" w:color="000000"/>
+              <w:bottom w:val="single" w:sz="2" w:space="0" w:color="000000"/>
+              <w:insideH w:val="single" w:sz="2" w:space="0" w:color="000000"/>
+            </w:tcBorders>
+            <w:shd w:fill="auto" w:val="clear"/>
+            <w:tcMar>
+              <w:left w:w="54" w:type="dxa"/>
+            </w:tcMar>
+          </w:tcPr>
+          <w:p>
+            <w:pPr>
+              <w:pStyle w:val="TableContents"/>
+              <w:rPr/>
+            </w:pPr>
+            <w:r>
+              <w:rPr/>
+              <w:t xml:space="preserve">F07 </w:t>
+            </w:r>
+          </w:p>
+        </w:tc>
+        <w:tc>
+          <w:tcPr>
+            <w:tcW w:w="2268" w:type="dxa"/>
+            <w:tcBorders>
+              <w:left w:val="single" w:sz="2" w:space="0" w:color="000000"/>
+              <w:bottom w:val="single" w:sz="2" w:space="0" w:color="000000"/>
+              <w:insideH w:val="single" w:sz="2" w:space="0" w:color="000000"/>
+            </w:tcBorders>
+            <w:shd w:fill="auto" w:val="clear"/>
+            <w:tcMar>
+              <w:left w:w="54" w:type="dxa"/>
+            </w:tcMar>
+          </w:tcPr>
+          <w:p>
+            <w:pPr>
+              <w:pStyle w:val="TableContents"/>
+              <w:rPr/>
+            </w:pPr>
+            <w:r>
+              <w:rPr/>
+              <w:t>Newsletter Feature</w:t>
+            </w:r>
+          </w:p>
+        </w:tc>
+        <w:tc>
+          <w:tcPr>
+            <w:tcW w:w="2268" w:type="dxa"/>
+            <w:tcBorders>
+              <w:left w:val="single" w:sz="2" w:space="0" w:color="000000"/>
+              <w:bottom w:val="single" w:sz="2" w:space="0" w:color="000000"/>
+              <w:insideH w:val="single" w:sz="2" w:space="0" w:color="000000"/>
+            </w:tcBorders>
+            <w:shd w:fill="auto" w:val="clear"/>
+            <w:tcMar>
+              <w:left w:w="54" w:type="dxa"/>
+            </w:tcMar>
+          </w:tcPr>
+          <w:p>
+            <w:pPr>
+              <w:pStyle w:val="TableContents"/>
+              <w:rPr/>
+            </w:pPr>
+            <w:r>
+              <w:rPr/>
+              <w:t>Desired function at client's request</w:t>
+            </w:r>
+          </w:p>
+        </w:tc>
+        <w:tc>
+          <w:tcPr>
+            <w:tcW w:w="2268" w:type="dxa"/>
+            <w:tcBorders>
+              <w:left w:val="single" w:sz="2" w:space="0" w:color="000000"/>
+              <w:bottom w:val="single" w:sz="2" w:space="0" w:color="000000"/>
+              <w:right w:val="single" w:sz="2" w:space="0" w:color="000000"/>
+              <w:insideH w:val="single" w:sz="2" w:space="0" w:color="000000"/>
+              <w:insideV w:val="single" w:sz="2" w:space="0" w:color="000000"/>
+            </w:tcBorders>
+            <w:shd w:fill="auto" w:val="clear"/>
+            <w:tcMar>
+              <w:left w:w="54" w:type="dxa"/>
+            </w:tcMar>
+          </w:tcPr>
+          <w:p>
+            <w:pPr>
+              <w:pStyle w:val="TableContents"/>
+              <w:rPr/>
+            </w:pPr>
+            <w:r>
+              <w:rPr/>
+              <w:t>Functional /</w:t>
+            </w:r>
+          </w:p>
+          <w:p>
+            <w:pPr>
+              <w:pStyle w:val="TableContents"/>
+              <w:rPr/>
+            </w:pPr>
+            <w:r>
+              <w:rPr/>
+              <w:t>Could</w:t>
+            </w:r>
+          </w:p>
+        </w:tc>
+      </w:tr>
+    </w:tbl>
+    <w:p>
+      <w:pPr>
+        <w:pStyle w:val="Normal"/>
+        <w:rPr/>
+      </w:pPr>
+      <w:r>
+        <w:rPr/>
+      </w:r>
+    </w:p>
+    <w:p>
+      <w:pPr>
+        <w:pStyle w:val="Normal"/>
+        <w:rPr/>
+      </w:pPr>
+      <w:r>
+        <w:rPr/>
+      </w:r>
+    </w:p>
+    <w:p>
+      <w:pPr>
+        <w:pStyle w:val="Normal"/>
+        <w:rPr/>
+      </w:pPr>
+      <w:r>
+        <w:rPr/>
+      </w:r>
+    </w:p>
+    <w:p>
+      <w:pPr>
+        <w:pStyle w:val="Normal"/>
+        <w:rPr/>
+      </w:pPr>
+      <w:r>
+        <w:rPr/>
+      </w:r>
+    </w:p>
+    <w:p>
+      <w:pPr>
+        <w:pStyle w:val="Normal"/>
+        <w:rPr/>
+      </w:pPr>
+      <w:r>
+        <w:rPr/>
+      </w:r>
+    </w:p>
+    <w:p>
+      <w:pPr>
+        <w:pStyle w:val="Normal"/>
+        <w:rPr/>
+      </w:pPr>
+      <w:r>
+        <w:rPr/>
+      </w:r>
+    </w:p>
+    <w:p>
+      <w:pPr>
+        <w:pStyle w:val="Normal"/>
+        <w:rPr/>
+      </w:pPr>
+      <w:r>
+        <w:rPr/>
+      </w:r>
+    </w:p>
+    <w:p>
+      <w:pPr>
+        <w:pStyle w:val="Normal"/>
+        <w:rPr/>
+      </w:pPr>
+      <w:r>
+        <w:rPr/>
+      </w:r>
+    </w:p>
+    <w:p>
+      <w:pPr>
+        <w:pStyle w:val="Normal"/>
+        <w:rPr/>
+      </w:pPr>
+      <w:r>
+        <w:rPr/>
+      </w:r>
+    </w:p>
+    <w:p>
+      <w:pPr>
+        <w:pStyle w:val="Normal"/>
+        <w:rPr/>
+      </w:pPr>
+      <w:r>
+        <w:rPr/>
+      </w:r>
+    </w:p>
+    <w:p>
+      <w:pPr>
+        <w:pStyle w:val="Normal"/>
+        <w:rPr/>
+      </w:pPr>
+      <w:r>
+        <w:rPr/>
+      </w:r>
+    </w:p>
+    <w:p>
+      <w:pPr>
+        <w:pStyle w:val="Normal"/>
+        <w:rPr/>
+      </w:pPr>
+      <w:r>
+        <w:rPr/>
+      </w:r>
+    </w:p>
+    <w:p>
+      <w:pPr>
+        <w:pStyle w:val="Normal"/>
+        <w:rPr/>
+      </w:pPr>
+      <w:r>
+        <w:rPr/>
+      </w:r>
+    </w:p>
+    <w:p>
+      <w:pPr>
+        <w:pStyle w:val="Normal"/>
+        <w:rPr/>
+      </w:pPr>
+      <w:r>
+        <w:rPr/>
+      </w:r>
+    </w:p>
+    <w:p>
+      <w:pPr>
+        <w:pStyle w:val="Normal"/>
+        <w:rPr/>
+      </w:pPr>
+      <w:r>
+        <w:rPr/>
+      </w:r>
+    </w:p>
+    <w:p>
+      <w:pPr>
+        <w:pStyle w:val="Normal"/>
+        <w:rPr/>
+      </w:pPr>
+      <w:r>
+        <w:rPr/>
+      </w:r>
+    </w:p>
+    <w:p>
+      <w:pPr>
+        <w:pStyle w:val="Normal"/>
+        <w:rPr>
+          <w:b/>
+          <w:b/>
+          <w:bCs/>
+          <w:sz w:val="28"/>
+          <w:szCs w:val="28"/>
+        </w:rPr>
+      </w:pPr>
+      <w:r>
+        <w:rPr>
+          <w:b/>
+          <w:bCs/>
+          <w:sz w:val="28"/>
+          <w:szCs w:val="28"/>
+        </w:rPr>
+        <w:t>Use Cases:</w:t>
+      </w:r>
+    </w:p>
+    <w:p>
+      <w:pPr>
+        <w:pStyle w:val="Normal"/>
+        <w:rPr>
+          <w:b/>
+          <w:b/>
+          <w:bCs/>
+          <w:sz w:val="20"/>
+          <w:szCs w:val="20"/>
+        </w:rPr>
+      </w:pPr>
+      <w:r>
+        <w:rPr>
+          <w:b w:val="false"/>
+          <w:bCs w:val="false"/>
+          <w:sz w:val="20"/>
+          <w:szCs w:val="20"/>
+        </w:rPr>
+        <w:tab/>
+      </w:r>
+      <w:r>
+        <w:rPr>
+          <w:b w:val="false"/>
+          <w:bCs w:val="false"/>
+          <w:sz w:val="20"/>
+          <w:szCs w:val="20"/>
+        </w:rPr>
+        <w:t xml:space="preserve">All characters are fictional and by no means represent a real person, the matching name of characters and real world person are purely coincidence. </w:t>
+      </w:r>
+    </w:p>
+    <w:p>
+      <w:pPr>
+        <w:pStyle w:val="Normal"/>
+        <w:rPr>
+          <w:b w:val="false"/>
+          <w:b w:val="false"/>
+          <w:bCs w:val="false"/>
+          <w:sz w:val="24"/>
+          <w:szCs w:val="24"/>
+        </w:rPr>
+      </w:pPr>
+      <w:r>
+        <w:rPr>
+          <w:b/>
+          <w:bCs/>
+          <w:sz w:val="28"/>
+          <w:szCs w:val="28"/>
+        </w:rPr>
+      </w:r>
+    </w:p>
+    <w:p>
+      <w:pPr>
+        <w:pStyle w:val="TextBody"/>
+        <w:rPr>
+          <w:b/>
+          <w:b/>
+          <w:bCs/>
+          <w:sz w:val="28"/>
+          <w:szCs w:val="28"/>
+        </w:rPr>
+      </w:pPr>
+      <w:r>
+        <w:rPr>
+          <w:b w:val="false"/>
+          <w:bCs w:val="false"/>
+          <w:sz w:val="24"/>
+          <w:szCs w:val="24"/>
+        </w:rPr>
+        <w:t>Tit</w:t>
+      </w:r>
+      <w:r>
+        <w:rPr>
+          <w:b w:val="false"/>
+          <w:bCs w:val="false"/>
+          <w:sz w:val="24"/>
+          <w:szCs w:val="24"/>
+        </w:rPr>
+        <w:t>tl</w:t>
+      </w:r>
+      <w:r>
+        <w:rPr>
+          <w:b w:val="false"/>
+          <w:bCs w:val="false"/>
+          <w:sz w:val="24"/>
+          <w:szCs w:val="24"/>
+        </w:rPr>
+        <w:t xml:space="preserve">e : </w:t>
+      </w:r>
+      <w:r>
+        <w:rPr>
+          <w:b w:val="false"/>
+          <w:bCs w:val="false"/>
+          <w:sz w:val="24"/>
+          <w:szCs w:val="24"/>
+        </w:rPr>
+        <w:t>A Country Doctor</w:t>
+        <w:tab/>
+      </w:r>
+      <w:r>
+        <w:rPr>
+          <w:b w:val="false"/>
+          <w:bCs w:val="false"/>
+          <w:sz w:val="24"/>
+          <w:szCs w:val="24"/>
+        </w:rPr>
+        <w:t xml:space="preserve"> </w:t>
+      </w:r>
+    </w:p>
+    <w:p>
+      <w:pPr>
+        <w:pStyle w:val="TextBody"/>
+        <w:numPr>
+          <w:ilvl w:val="0"/>
+          <w:numId w:val="1"/>
+        </w:numPr>
+        <w:tabs>
+          <w:tab w:val="left" w:pos="0" w:leader="none"/>
+        </w:tabs>
+        <w:spacing w:before="0" w:after="0"/>
+        <w:ind w:left="720" w:hanging="283"/>
+        <w:rPr/>
+      </w:pPr>
+      <w:r>
+        <w:rPr/>
+        <w:t xml:space="preserve">Primary Actor: </w:t>
+      </w:r>
+      <w:r>
+        <w:rPr/>
+        <w:t>A. Yussuf</w:t>
+      </w:r>
+    </w:p>
+    <w:p>
+      <w:pPr>
+        <w:pStyle w:val="TextBody"/>
+        <w:numPr>
+          <w:ilvl w:val="0"/>
+          <w:numId w:val="2"/>
+        </w:numPr>
+        <w:tabs>
+          <w:tab w:val="left" w:pos="0" w:leader="none"/>
+        </w:tabs>
+        <w:spacing w:before="0" w:after="0"/>
+        <w:ind w:left="720" w:hanging="283"/>
+        <w:rPr/>
+      </w:pPr>
+      <w:r>
+        <w:rPr/>
+        <w:t xml:space="preserve">Scope </w:t>
+      </w:r>
+      <w:r>
+        <w:rPr/>
+        <w:t>iNRIC mobile apps</w:t>
+        <w:tab/>
+      </w:r>
+    </w:p>
+    <w:p>
+      <w:pPr>
+        <w:pStyle w:val="TextBody"/>
+        <w:numPr>
+          <w:ilvl w:val="0"/>
+          <w:numId w:val="3"/>
+        </w:numPr>
+        <w:tabs>
+          <w:tab w:val="left" w:pos="0" w:leader="none"/>
+        </w:tabs>
+        <w:spacing w:before="0" w:after="0"/>
+        <w:ind w:left="720" w:hanging="283"/>
+        <w:rPr/>
+      </w:pPr>
+      <w:r>
+        <w:rPr/>
+        <w:t xml:space="preserve">Level </w:t>
+      </w:r>
+      <w:r>
+        <w:rPr/>
+        <w:t>User goal</w:t>
+      </w:r>
+    </w:p>
+    <w:p>
+      <w:pPr>
+        <w:pStyle w:val="TextBody"/>
+        <w:numPr>
+          <w:ilvl w:val="0"/>
+          <w:numId w:val="4"/>
+        </w:numPr>
+        <w:tabs>
+          <w:tab w:val="left" w:pos="0" w:leader="none"/>
+        </w:tabs>
+        <w:ind w:left="720" w:hanging="283"/>
+        <w:rPr/>
+      </w:pPr>
+      <w:r>
+        <w:rPr/>
+        <w:t xml:space="preserve">Doctor Yussuf  works  at a medical institution in the sub-urban area of Egypt. His task is to manage the A&amp;E department of this practice. Due to the nature of his job he cannot attend academic meetings, or have the perks to access information about the medical world. He, therefore, </w:t>
+      </w:r>
+      <w:r>
+        <w:rPr/>
+        <w:t xml:space="preserve">uses the iNRIC service to keep himself up to date. </w:t>
+      </w:r>
+    </w:p>
+    <w:p>
+      <w:pPr>
+        <w:pStyle w:val="TextBody"/>
+        <w:numPr>
+          <w:ilvl w:val="0"/>
+          <w:numId w:val="0"/>
+        </w:numPr>
+        <w:ind w:left="720" w:hanging="0"/>
+        <w:rPr/>
+      </w:pPr>
+      <w:r>
+        <w:rPr/>
+        <w:t>Yussuf use a mobile phone with nric apps to look for news every day about new diseases and technology. He can set preferences to Ebola/Africa/direct contact to know about what is going viral in the region of Africa. Overall the user uses the apps in  passive manner.</w:t>
+      </w:r>
+    </w:p>
+    <w:p>
+      <w:pPr>
+        <w:pStyle w:val="TextBody"/>
+        <w:rPr/>
+      </w:pPr>
+      <w:r>
+        <w:rPr/>
+        <w:t>Tittle: A City Student</w:t>
+        <w:tab/>
+      </w:r>
+    </w:p>
+    <w:p>
+      <w:pPr>
+        <w:pStyle w:val="TextBody"/>
+        <w:numPr>
+          <w:ilvl w:val="0"/>
+          <w:numId w:val="5"/>
+        </w:numPr>
+        <w:rPr/>
+      </w:pPr>
+      <w:r>
+        <w:rPr/>
+        <w:t>Primary Actor: James C.</w:t>
+      </w:r>
+    </w:p>
+    <w:p>
+      <w:pPr>
+        <w:pStyle w:val="TextBody"/>
+        <w:numPr>
+          <w:ilvl w:val="0"/>
+          <w:numId w:val="5"/>
+        </w:numPr>
+        <w:rPr/>
+      </w:pPr>
+      <w:r>
+        <w:rPr/>
+        <w:t>Scope: iNRIC system.</w:t>
+      </w:r>
+    </w:p>
+    <w:p>
+      <w:pPr>
+        <w:pStyle w:val="TextBody"/>
+        <w:numPr>
+          <w:ilvl w:val="0"/>
+          <w:numId w:val="5"/>
+        </w:numPr>
+        <w:rPr/>
+      </w:pPr>
+      <w:r>
+        <w:rPr/>
+        <w:t>Level: User Goal</w:t>
+      </w:r>
+    </w:p>
+    <w:p>
+      <w:pPr>
+        <w:pStyle w:val="TextBody"/>
+        <w:numPr>
+          <w:ilvl w:val="0"/>
+          <w:numId w:val="5"/>
+        </w:numPr>
+        <w:spacing w:before="0" w:after="140"/>
+        <w:rPr/>
+      </w:pPr>
+      <w:r>
+        <w:rPr/>
+        <w:t>James is a PhD bioengineering student at Imperial College London. He has privilege access to academic research papers/journal. He contribute to iNRIC by uploading URL of publicly available research via his desktop web page. Via the mainpage he clicked on contribution; 2 input dialog which captioned: “Tittle” and “URL” shows up before him. He then submit his source which will be verified by content's manager at the server side of iNRIC system, who will then made the decision to allow the URL to be published to the main website.</w:t>
+      </w:r>
     </w:p>
     <w:sectPr>
-      <w:pgSz w:w="11900" w:h="16840"/>
-      <w:pgMar w:top="1417" w:right="1417" w:bottom="1417" w:left="1417" w:header="708" w:footer="708" w:gutter="0"/>
-      <w:cols w:space="708"/>
-      <w:docGrid w:linePitch="360"/>
+      <w:type w:val="nextPage"/>
+      <w:pgSz w:w="11906" w:h="16838"/>
+      <w:pgMar w:left="1417" w:right="1417" w:header="0" w:top="1417" w:footer="0" w:bottom="1417" w:gutter="0"/>
+      <w:pgNumType w:fmt="decimal"/>
+      <w:formProt w:val="false"/>
+      <w:textDirection w:val="lrTb"/>
+      <w:docGrid w:type="default" w:linePitch="360" w:charSpace="4294961151"/>
     </w:sectPr>
   </w:body>
 </w:document>
 </file>
 
+<file path=word/numbering.xml><?xml version="1.0" encoding="utf-8"?>
+<w:numbering xmlns:w="http://schemas.openxmlformats.org/wordprocessingml/2006/main" xmlns:o="urn:schemas-microsoft-com:office:office" xmlns:r="http://schemas.openxmlformats.org/officeDocument/2006/relationships" xmlns:v="urn:schemas-microsoft-com:vml">
+  <w:abstractNum w:abstractNumId="1">
+    <w:lvl w:ilvl="0">
+      <w:start w:val="1"/>
+      <w:numFmt w:val="bullet"/>
+      <w:lvlText w:val=""/>
+      <w:lvlJc w:val="left"/>
+      <w:pPr>
+        <w:tabs>
+          <w:tab w:val="num" w:pos="720"/>
+        </w:tabs>
+        <w:ind w:left="720" w:hanging="283"/>
+      </w:pPr>
+      <w:rPr>
+        <w:rFonts w:ascii="Symbol" w:hAnsi="Symbol" w:cs="Symbol" w:hint="default"/>
+        <w:rFonts w:cs="OpenSymbol"/>
+      </w:rPr>
+    </w:lvl>
+    <w:lvl w:ilvl="1">
+      <w:start w:val="1"/>
+      <w:numFmt w:val="decimal"/>
+      <w:lvlText w:val="%2."/>
+      <w:lvlJc w:val="left"/>
+      <w:pPr>
+        <w:tabs>
+          <w:tab w:val="num" w:pos="1080"/>
+        </w:tabs>
+        <w:ind w:left="1080" w:hanging="360"/>
+      </w:pPr>
+    </w:lvl>
+    <w:lvl w:ilvl="2">
+      <w:start w:val="1"/>
+      <w:numFmt w:val="decimal"/>
+      <w:lvlText w:val="%3."/>
+      <w:lvlJc w:val="left"/>
+      <w:pPr>
+        <w:tabs>
+          <w:tab w:val="num" w:pos="1440"/>
+        </w:tabs>
+        <w:ind w:left="1440" w:hanging="360"/>
+      </w:pPr>
+    </w:lvl>
+    <w:lvl w:ilvl="3">
+      <w:start w:val="1"/>
+      <w:numFmt w:val="decimal"/>
+      <w:lvlText w:val="%4."/>
+      <w:lvlJc w:val="left"/>
+      <w:pPr>
+        <w:tabs>
+          <w:tab w:val="num" w:pos="1800"/>
+        </w:tabs>
+        <w:ind w:left="1800" w:hanging="360"/>
+      </w:pPr>
+    </w:lvl>
+    <w:lvl w:ilvl="4">
+      <w:start w:val="1"/>
+      <w:numFmt w:val="decimal"/>
+      <w:lvlText w:val="%5."/>
+      <w:lvlJc w:val="left"/>
+      <w:pPr>
+        <w:tabs>
+          <w:tab w:val="num" w:pos="2160"/>
+        </w:tabs>
+        <w:ind w:left="2160" w:hanging="360"/>
+      </w:pPr>
+    </w:lvl>
+    <w:lvl w:ilvl="5">
+      <w:start w:val="1"/>
+      <w:numFmt w:val="decimal"/>
+      <w:lvlText w:val="%6."/>
+      <w:lvlJc w:val="left"/>
+      <w:pPr>
+        <w:tabs>
+          <w:tab w:val="num" w:pos="2520"/>
+        </w:tabs>
+        <w:ind w:left="2520" w:hanging="360"/>
+      </w:pPr>
+    </w:lvl>
+    <w:lvl w:ilvl="6">
+      <w:start w:val="1"/>
+      <w:numFmt w:val="decimal"/>
+      <w:lvlText w:val="%7."/>
+      <w:lvlJc w:val="left"/>
+      <w:pPr>
+        <w:tabs>
+          <w:tab w:val="num" w:pos="2880"/>
+        </w:tabs>
+        <w:ind w:left="2880" w:hanging="360"/>
+      </w:pPr>
+    </w:lvl>
+    <w:lvl w:ilvl="7">
+      <w:start w:val="1"/>
+      <w:numFmt w:val="decimal"/>
+      <w:lvlText w:val="%8."/>
+      <w:lvlJc w:val="left"/>
+      <w:pPr>
+        <w:tabs>
+          <w:tab w:val="num" w:pos="3240"/>
+        </w:tabs>
+        <w:ind w:left="3240" w:hanging="360"/>
+      </w:pPr>
+    </w:lvl>
+    <w:lvl w:ilvl="8">
+      <w:start w:val="1"/>
+      <w:numFmt w:val="decimal"/>
+      <w:lvlText w:val="%9."/>
+      <w:lvlJc w:val="left"/>
+      <w:pPr>
+        <w:tabs>
+          <w:tab w:val="num" w:pos="3600"/>
+        </w:tabs>
+        <w:ind w:left="3600" w:hanging="360"/>
+      </w:pPr>
+    </w:lvl>
+  </w:abstractNum>
+  <w:abstractNum w:abstractNumId="2">
+    <w:lvl w:ilvl="0">
+      <w:start w:val="1"/>
+      <w:numFmt w:val="bullet"/>
+      <w:lvlText w:val=""/>
+      <w:lvlJc w:val="left"/>
+      <w:pPr>
+        <w:tabs>
+          <w:tab w:val="num" w:pos="720"/>
+        </w:tabs>
+        <w:ind w:left="720" w:hanging="283"/>
+      </w:pPr>
+      <w:rPr>
+        <w:rFonts w:ascii="Symbol" w:hAnsi="Symbol" w:cs="Symbol" w:hint="default"/>
+        <w:rFonts w:cs="OpenSymbol"/>
+      </w:rPr>
+    </w:lvl>
+    <w:lvl w:ilvl="1">
+      <w:start w:val="1"/>
+      <w:numFmt w:val="decimal"/>
+      <w:lvlText w:val="%2."/>
+      <w:lvlJc w:val="left"/>
+      <w:pPr>
+        <w:tabs>
+          <w:tab w:val="num" w:pos="1080"/>
+        </w:tabs>
+        <w:ind w:left="1080" w:hanging="360"/>
+      </w:pPr>
+    </w:lvl>
+    <w:lvl w:ilvl="2">
+      <w:start w:val="1"/>
+      <w:numFmt w:val="decimal"/>
+      <w:lvlText w:val="%3."/>
+      <w:lvlJc w:val="left"/>
+      <w:pPr>
+        <w:tabs>
+          <w:tab w:val="num" w:pos="1440"/>
+        </w:tabs>
+        <w:ind w:left="1440" w:hanging="360"/>
+      </w:pPr>
+    </w:lvl>
+    <w:lvl w:ilvl="3">
+      <w:start w:val="1"/>
+      <w:numFmt w:val="decimal"/>
+      <w:lvlText w:val="%4."/>
+      <w:lvlJc w:val="left"/>
+      <w:pPr>
+        <w:tabs>
+          <w:tab w:val="num" w:pos="1800"/>
+        </w:tabs>
+        <w:ind w:left="1800" w:hanging="360"/>
+      </w:pPr>
+    </w:lvl>
+    <w:lvl w:ilvl="4">
+      <w:start w:val="1"/>
+      <w:numFmt w:val="decimal"/>
+      <w:lvlText w:val="%5."/>
+      <w:lvlJc w:val="left"/>
+      <w:pPr>
+        <w:tabs>
+          <w:tab w:val="num" w:pos="2160"/>
+        </w:tabs>
+        <w:ind w:left="2160" w:hanging="360"/>
+      </w:pPr>
+    </w:lvl>
+    <w:lvl w:ilvl="5">
+      <w:start w:val="1"/>
+      <w:numFmt w:val="decimal"/>
+      <w:lvlText w:val="%6."/>
+      <w:lvlJc w:val="left"/>
+      <w:pPr>
+        <w:tabs>
+          <w:tab w:val="num" w:pos="2520"/>
+        </w:tabs>
+        <w:ind w:left="2520" w:hanging="360"/>
+      </w:pPr>
+    </w:lvl>
+    <w:lvl w:ilvl="6">
+      <w:start w:val="1"/>
+      <w:numFmt w:val="decimal"/>
+      <w:lvlText w:val="%7."/>
+      <w:lvlJc w:val="left"/>
+      <w:pPr>
+        <w:tabs>
+          <w:tab w:val="num" w:pos="2880"/>
+        </w:tabs>
+        <w:ind w:left="2880" w:hanging="360"/>
+      </w:pPr>
+    </w:lvl>
+    <w:lvl w:ilvl="7">
+      <w:start w:val="1"/>
+      <w:numFmt w:val="decimal"/>
+      <w:lvlText w:val="%8."/>
+      <w:lvlJc w:val="left"/>
+      <w:pPr>
+        <w:tabs>
+          <w:tab w:val="num" w:pos="3240"/>
+        </w:tabs>
+        <w:ind w:left="3240" w:hanging="360"/>
+      </w:pPr>
+    </w:lvl>
+    <w:lvl w:ilvl="8">
+      <w:start w:val="1"/>
+      <w:numFmt w:val="decimal"/>
+      <w:lvlText w:val="%9."/>
+      <w:lvlJc w:val="left"/>
+      <w:pPr>
+        <w:tabs>
+          <w:tab w:val="num" w:pos="3600"/>
+        </w:tabs>
+        <w:ind w:left="3600" w:hanging="360"/>
+      </w:pPr>
+    </w:lvl>
+  </w:abstractNum>
+  <w:abstractNum w:abstractNumId="3">
+    <w:lvl w:ilvl="0">
+      <w:start w:val="1"/>
+      <w:numFmt w:val="bullet"/>
+      <w:lvlText w:val=""/>
+      <w:lvlJc w:val="left"/>
+      <w:pPr>
+        <w:tabs>
+          <w:tab w:val="num" w:pos="720"/>
+        </w:tabs>
+        <w:ind w:left="720" w:hanging="283"/>
+      </w:pPr>
+      <w:rPr>
+        <w:rFonts w:ascii="Symbol" w:hAnsi="Symbol" w:cs="Symbol" w:hint="default"/>
+        <w:rFonts w:cs="OpenSymbol"/>
+      </w:rPr>
+    </w:lvl>
+    <w:lvl w:ilvl="1">
+      <w:start w:val="1"/>
+      <w:numFmt w:val="decimal"/>
+      <w:lvlText w:val="%2."/>
+      <w:lvlJc w:val="left"/>
+      <w:pPr>
+        <w:tabs>
+          <w:tab w:val="num" w:pos="1080"/>
+        </w:tabs>
+        <w:ind w:left="1080" w:hanging="360"/>
+      </w:pPr>
+    </w:lvl>
+    <w:lvl w:ilvl="2">
+      <w:start w:val="1"/>
+      <w:numFmt w:val="decimal"/>
+      <w:lvlText w:val="%3."/>
+      <w:lvlJc w:val="left"/>
+      <w:pPr>
+        <w:tabs>
+          <w:tab w:val="num" w:pos="1440"/>
+        </w:tabs>
+        <w:ind w:left="1440" w:hanging="360"/>
+      </w:pPr>
+    </w:lvl>
+    <w:lvl w:ilvl="3">
+      <w:start w:val="1"/>
+      <w:numFmt w:val="decimal"/>
+      <w:lvlText w:val="%4."/>
+      <w:lvlJc w:val="left"/>
+      <w:pPr>
+        <w:tabs>
+          <w:tab w:val="num" w:pos="1800"/>
+        </w:tabs>
+        <w:ind w:left="1800" w:hanging="360"/>
+      </w:pPr>
+    </w:lvl>
+    <w:lvl w:ilvl="4">
+      <w:start w:val="1"/>
+      <w:numFmt w:val="decimal"/>
+      <w:lvlText w:val="%5."/>
+      <w:lvlJc w:val="left"/>
+      <w:pPr>
+        <w:tabs>
+          <w:tab w:val="num" w:pos="2160"/>
+        </w:tabs>
+        <w:ind w:left="2160" w:hanging="360"/>
+      </w:pPr>
+    </w:lvl>
+    <w:lvl w:ilvl="5">
+      <w:start w:val="1"/>
+      <w:numFmt w:val="decimal"/>
+      <w:lvlText w:val="%6."/>
+      <w:lvlJc w:val="left"/>
+      <w:pPr>
+        <w:tabs>
+          <w:tab w:val="num" w:pos="2520"/>
+        </w:tabs>
+        <w:ind w:left="2520" w:hanging="360"/>
+      </w:pPr>
+    </w:lvl>
+    <w:lvl w:ilvl="6">
+      <w:start w:val="1"/>
+      <w:numFmt w:val="decimal"/>
+      <w:lvlText w:val="%7."/>
+      <w:lvlJc w:val="left"/>
+      <w:pPr>
+        <w:tabs>
+          <w:tab w:val="num" w:pos="2880"/>
+        </w:tabs>
+        <w:ind w:left="2880" w:hanging="360"/>
+      </w:pPr>
+    </w:lvl>
+    <w:lvl w:ilvl="7">
+      <w:start w:val="1"/>
+      <w:numFmt w:val="decimal"/>
+      <w:lvlText w:val="%8."/>
+      <w:lvlJc w:val="left"/>
+      <w:pPr>
+        <w:tabs>
+          <w:tab w:val="num" w:pos="3240"/>
+        </w:tabs>
+        <w:ind w:left="3240" w:hanging="360"/>
+      </w:pPr>
+    </w:lvl>
+    <w:lvl w:ilvl="8">
+      <w:start w:val="1"/>
+      <w:numFmt w:val="decimal"/>
+      <w:lvlText w:val="%9."/>
+      <w:lvlJc w:val="left"/>
+      <w:pPr>
+        <w:tabs>
+          <w:tab w:val="num" w:pos="3600"/>
+        </w:tabs>
+        <w:ind w:left="3600" w:hanging="360"/>
+      </w:pPr>
+    </w:lvl>
+  </w:abstractNum>
+  <w:abstractNum w:abstractNumId="4">
+    <w:lvl w:ilvl="0">
+      <w:start w:val="1"/>
+      <w:numFmt w:val="bullet"/>
+      <w:lvlText w:val=""/>
+      <w:lvlJc w:val="left"/>
+      <w:pPr>
+        <w:tabs>
+          <w:tab w:val="num" w:pos="720"/>
+        </w:tabs>
+        <w:ind w:left="720" w:hanging="283"/>
+      </w:pPr>
+      <w:rPr>
+        <w:rFonts w:ascii="Symbol" w:hAnsi="Symbol" w:cs="Symbol" w:hint="default"/>
+        <w:rFonts w:cs="OpenSymbol"/>
+      </w:rPr>
+    </w:lvl>
+    <w:lvl w:ilvl="1">
+      <w:start w:val="1"/>
+      <w:numFmt w:val="decimal"/>
+      <w:lvlText w:val="%2."/>
+      <w:lvlJc w:val="left"/>
+      <w:pPr>
+        <w:tabs>
+          <w:tab w:val="num" w:pos="1080"/>
+        </w:tabs>
+        <w:ind w:left="1080" w:hanging="360"/>
+      </w:pPr>
+    </w:lvl>
+    <w:lvl w:ilvl="2">
+      <w:start w:val="1"/>
+      <w:numFmt w:val="decimal"/>
+      <w:lvlText w:val="%3."/>
+      <w:lvlJc w:val="left"/>
+      <w:pPr>
+        <w:tabs>
+          <w:tab w:val="num" w:pos="1440"/>
+        </w:tabs>
+        <w:ind w:left="1440" w:hanging="360"/>
+      </w:pPr>
+    </w:lvl>
+    <w:lvl w:ilvl="3">
+      <w:start w:val="1"/>
+      <w:numFmt w:val="decimal"/>
+      <w:lvlText w:val="%4."/>
+      <w:lvlJc w:val="left"/>
+      <w:pPr>
+        <w:tabs>
+          <w:tab w:val="num" w:pos="1800"/>
+        </w:tabs>
+        <w:ind w:left="1800" w:hanging="360"/>
+      </w:pPr>
+    </w:lvl>
+    <w:lvl w:ilvl="4">
+      <w:start w:val="1"/>
+      <w:numFmt w:val="decimal"/>
+      <w:lvlText w:val="%5."/>
+      <w:lvlJc w:val="left"/>
+      <w:pPr>
+        <w:tabs>
+          <w:tab w:val="num" w:pos="2160"/>
+        </w:tabs>
+        <w:ind w:left="2160" w:hanging="360"/>
+      </w:pPr>
+    </w:lvl>
+    <w:lvl w:ilvl="5">
+      <w:start w:val="1"/>
+      <w:numFmt w:val="decimal"/>
+      <w:lvlText w:val="%6."/>
+      <w:lvlJc w:val="left"/>
+      <w:pPr>
+        <w:tabs>
+          <w:tab w:val="num" w:pos="2520"/>
+        </w:tabs>
+        <w:ind w:left="2520" w:hanging="360"/>
+      </w:pPr>
+    </w:lvl>
+    <w:lvl w:ilvl="6">
+      <w:start w:val="1"/>
+      <w:numFmt w:val="decimal"/>
+      <w:lvlText w:val="%7."/>
+      <w:lvlJc w:val="left"/>
+      <w:pPr>
+        <w:tabs>
+          <w:tab w:val="num" w:pos="2880"/>
+        </w:tabs>
+        <w:ind w:left="2880" w:hanging="360"/>
+      </w:pPr>
+    </w:lvl>
+    <w:lvl w:ilvl="7">
+      <w:start w:val="1"/>
+      <w:numFmt w:val="decimal"/>
+      <w:lvlText w:val="%8."/>
+      <w:lvlJc w:val="left"/>
+      <w:pPr>
+        <w:tabs>
+          <w:tab w:val="num" w:pos="3240"/>
+        </w:tabs>
+        <w:ind w:left="3240" w:hanging="360"/>
+      </w:pPr>
+    </w:lvl>
+    <w:lvl w:ilvl="8">
+      <w:start w:val="1"/>
+      <w:numFmt w:val="decimal"/>
+      <w:lvlText w:val="%9."/>
+      <w:lvlJc w:val="left"/>
+      <w:pPr>
+        <w:tabs>
+          <w:tab w:val="num" w:pos="3600"/>
+        </w:tabs>
+        <w:ind w:left="3600" w:hanging="360"/>
+      </w:pPr>
+    </w:lvl>
+  </w:abstractNum>
+  <w:abstractNum w:abstractNumId="5">
+    <w:lvl w:ilvl="0">
+      <w:start w:val="1"/>
+      <w:numFmt w:val="bullet"/>
+      <w:lvlText w:val=""/>
+      <w:lvlJc w:val="left"/>
+      <w:pPr>
+        <w:tabs>
+          <w:tab w:val="num" w:pos="1080"/>
+        </w:tabs>
+        <w:ind w:left="1080" w:hanging="360"/>
+      </w:pPr>
+      <w:rPr>
+        <w:rFonts w:ascii="Symbol" w:hAnsi="Symbol" w:cs="Symbol" w:hint="default"/>
+        <w:rFonts w:cs="OpenSymbol"/>
+      </w:rPr>
+    </w:lvl>
+    <w:lvl w:ilvl="1">
+      <w:start w:val="1"/>
+      <w:numFmt w:val="bullet"/>
+      <w:lvlText w:val="◦"/>
+      <w:lvlJc w:val="left"/>
+      <w:pPr>
+        <w:tabs>
+          <w:tab w:val="num" w:pos="1440"/>
+        </w:tabs>
+        <w:ind w:left="1440" w:hanging="360"/>
+      </w:pPr>
+      <w:rPr>
+        <w:rFonts w:ascii="OpenSymbol" w:hAnsi="OpenSymbol" w:cs="OpenSymbol" w:hint="default"/>
+        <w:rFonts w:cs="OpenSymbol"/>
+      </w:rPr>
+    </w:lvl>
+    <w:lvl w:ilvl="2">
+      <w:start w:val="1"/>
+      <w:numFmt w:val="bullet"/>
+      <w:lvlText w:val="▪"/>
+      <w:lvlJc w:val="left"/>
+      <w:pPr>
+        <w:tabs>
+          <w:tab w:val="num" w:pos="1800"/>
+        </w:tabs>
+        <w:ind w:left="1800" w:hanging="360"/>
+      </w:pPr>
+      <w:rPr>
+        <w:rFonts w:ascii="OpenSymbol" w:hAnsi="OpenSymbol" w:cs="OpenSymbol" w:hint="default"/>
+        <w:rFonts w:cs="OpenSymbol"/>
+      </w:rPr>
+    </w:lvl>
+    <w:lvl w:ilvl="3">
+      <w:start w:val="1"/>
+      <w:numFmt w:val="bullet"/>
+      <w:lvlText w:val=""/>
+      <w:lvlJc w:val="left"/>
+      <w:pPr>
+        <w:tabs>
+          <w:tab w:val="num" w:pos="2160"/>
+        </w:tabs>
+        <w:ind w:left="2160" w:hanging="360"/>
+      </w:pPr>
+      <w:rPr>
+        <w:rFonts w:ascii="Symbol" w:hAnsi="Symbol" w:cs="Symbol" w:hint="default"/>
+        <w:rFonts w:cs="OpenSymbol"/>
+      </w:rPr>
+    </w:lvl>
+    <w:lvl w:ilvl="4">
+      <w:start w:val="1"/>
+      <w:numFmt w:val="bullet"/>
+      <w:lvlText w:val="◦"/>
+      <w:lvlJc w:val="left"/>
+      <w:pPr>
+        <w:tabs>
+          <w:tab w:val="num" w:pos="2520"/>
+        </w:tabs>
+        <w:ind w:left="2520" w:hanging="360"/>
+      </w:pPr>
+      <w:rPr>
+        <w:rFonts w:ascii="OpenSymbol" w:hAnsi="OpenSymbol" w:cs="OpenSymbol" w:hint="default"/>
+        <w:rFonts w:cs="OpenSymbol"/>
+      </w:rPr>
+    </w:lvl>
+    <w:lvl w:ilvl="5">
+      <w:start w:val="1"/>
+      <w:numFmt w:val="bullet"/>
+      <w:lvlText w:val="▪"/>
+      <w:lvlJc w:val="left"/>
+      <w:pPr>
+        <w:tabs>
+          <w:tab w:val="num" w:pos="2880"/>
+        </w:tabs>
+        <w:ind w:left="2880" w:hanging="360"/>
+      </w:pPr>
+      <w:rPr>
+        <w:rFonts w:ascii="OpenSymbol" w:hAnsi="OpenSymbol" w:cs="OpenSymbol" w:hint="default"/>
+        <w:rFonts w:cs="OpenSymbol"/>
+      </w:rPr>
+    </w:lvl>
+    <w:lvl w:ilvl="6">
+      <w:start w:val="1"/>
+      <w:numFmt w:val="bullet"/>
+      <w:lvlText w:val=""/>
+      <w:lvlJc w:val="left"/>
+      <w:pPr>
+        <w:tabs>
+          <w:tab w:val="num" w:pos="3240"/>
+        </w:tabs>
+        <w:ind w:left="3240" w:hanging="360"/>
+      </w:pPr>
+      <w:rPr>
+        <w:rFonts w:ascii="Symbol" w:hAnsi="Symbol" w:cs="Symbol" w:hint="default"/>
+        <w:rFonts w:cs="OpenSymbol"/>
+      </w:rPr>
+    </w:lvl>
+    <w:lvl w:ilvl="7">
+      <w:start w:val="1"/>
+      <w:numFmt w:val="bullet"/>
+      <w:lvlText w:val="◦"/>
+      <w:lvlJc w:val="left"/>
+      <w:pPr>
+        <w:tabs>
+          <w:tab w:val="num" w:pos="3600"/>
+        </w:tabs>
+        <w:ind w:left="3600" w:hanging="360"/>
+      </w:pPr>
+      <w:rPr>
+        <w:rFonts w:ascii="OpenSymbol" w:hAnsi="OpenSymbol" w:cs="OpenSymbol" w:hint="default"/>
+        <w:rFonts w:cs="OpenSymbol"/>
+      </w:rPr>
+    </w:lvl>
+    <w:lvl w:ilvl="8">
+      <w:start w:val="1"/>
+      <w:numFmt w:val="bullet"/>
+      <w:lvlText w:val="▪"/>
+      <w:lvlJc w:val="left"/>
+      <w:pPr>
+        <w:tabs>
+          <w:tab w:val="num" w:pos="3960"/>
+        </w:tabs>
+        <w:ind w:left="3960" w:hanging="360"/>
+      </w:pPr>
+      <w:rPr>
+        <w:rFonts w:ascii="OpenSymbol" w:hAnsi="OpenSymbol" w:cs="OpenSymbol" w:hint="default"/>
+        <w:rFonts w:cs="OpenSymbol"/>
+      </w:rPr>
+    </w:lvl>
+  </w:abstractNum>
+  <w:abstractNum w:abstractNumId="6">
+    <w:lvl w:ilvl="0">
+      <w:start w:val="1"/>
+      <w:numFmt w:val="none"/>
+      <w:suff w:val="nothing"/>
+      <w:lvlText w:val=""/>
+      <w:lvlJc w:val="left"/>
+      <w:pPr>
+        <w:tabs>
+          <w:tab w:val="num" w:pos="432"/>
+        </w:tabs>
+        <w:ind w:left="432" w:hanging="432"/>
+      </w:pPr>
+    </w:lvl>
+    <w:lvl w:ilvl="1">
+      <w:start w:val="1"/>
+      <w:numFmt w:val="none"/>
+      <w:suff w:val="nothing"/>
+      <w:lvlText w:val=""/>
+      <w:lvlJc w:val="left"/>
+      <w:pPr>
+        <w:tabs>
+          <w:tab w:val="num" w:pos="576"/>
+        </w:tabs>
+        <w:ind w:left="576" w:hanging="576"/>
+      </w:pPr>
+    </w:lvl>
+    <w:lvl w:ilvl="2">
+      <w:start w:val="1"/>
+      <w:numFmt w:val="none"/>
+      <w:suff w:val="nothing"/>
+      <w:lvlText w:val=""/>
+      <w:lvlJc w:val="left"/>
+      <w:pPr>
+        <w:tabs>
+          <w:tab w:val="num" w:pos="720"/>
+        </w:tabs>
+        <w:ind w:left="720" w:hanging="720"/>
+      </w:pPr>
+    </w:lvl>
+    <w:lvl w:ilvl="3">
+      <w:start w:val="1"/>
+      <w:numFmt w:val="none"/>
+      <w:suff w:val="nothing"/>
+      <w:lvlText w:val=""/>
+      <w:lvlJc w:val="left"/>
+      <w:pPr>
+        <w:tabs>
+          <w:tab w:val="num" w:pos="864"/>
+        </w:tabs>
+        <w:ind w:left="864" w:hanging="864"/>
+      </w:pPr>
+    </w:lvl>
+    <w:lvl w:ilvl="4">
+      <w:start w:val="1"/>
+      <w:numFmt w:val="none"/>
+      <w:suff w:val="nothing"/>
+      <w:lvlText w:val=""/>
+      <w:lvlJc w:val="left"/>
+      <w:pPr>
+        <w:tabs>
+          <w:tab w:val="num" w:pos="1008"/>
+        </w:tabs>
+        <w:ind w:left="1008" w:hanging="1008"/>
+      </w:pPr>
+    </w:lvl>
+    <w:lvl w:ilvl="5">
+      <w:start w:val="1"/>
+      <w:numFmt w:val="none"/>
+      <w:suff w:val="nothing"/>
+      <w:lvlText w:val=""/>
+      <w:lvlJc w:val="left"/>
+      <w:pPr>
+        <w:tabs>
+          <w:tab w:val="num" w:pos="1152"/>
+        </w:tabs>
+        <w:ind w:left="1152" w:hanging="1152"/>
+      </w:pPr>
+    </w:lvl>
+    <w:lvl w:ilvl="6">
+      <w:start w:val="1"/>
+      <w:numFmt w:val="none"/>
+      <w:suff w:val="nothing"/>
+      <w:lvlText w:val=""/>
+      <w:lvlJc w:val="left"/>
+      <w:pPr>
+        <w:tabs>
+          <w:tab w:val="num" w:pos="1296"/>
+        </w:tabs>
+        <w:ind w:left="1296" w:hanging="1296"/>
+      </w:pPr>
+    </w:lvl>
+    <w:lvl w:ilvl="7">
+      <w:start w:val="1"/>
+      <w:numFmt w:val="none"/>
+      <w:suff w:val="nothing"/>
+      <w:lvlText w:val=""/>
+      <w:lvlJc w:val="left"/>
+      <w:pPr>
+        <w:tabs>
+          <w:tab w:val="num" w:pos="1440"/>
+        </w:tabs>
+        <w:ind w:left="1440" w:hanging="1440"/>
+      </w:pPr>
+    </w:lvl>
+    <w:lvl w:ilvl="8">
+      <w:start w:val="1"/>
+      <w:numFmt w:val="none"/>
+      <w:suff w:val="nothing"/>
+      <w:lvlText w:val=""/>
+      <w:lvlJc w:val="left"/>
+      <w:pPr>
+        <w:tabs>
+          <w:tab w:val="num" w:pos="1584"/>
+        </w:tabs>
+        <w:ind w:left="1584" w:hanging="1584"/>
+      </w:pPr>
+    </w:lvl>
+  </w:abstractNum>
+  <w:num w:numId="1">
+    <w:abstractNumId w:val="1"/>
+  </w:num>
+  <w:num w:numId="2">
+    <w:abstractNumId w:val="2"/>
+  </w:num>
+  <w:num w:numId="3">
+    <w:abstractNumId w:val="3"/>
+  </w:num>
+  <w:num w:numId="4">
+    <w:abstractNumId w:val="4"/>
+  </w:num>
+  <w:num w:numId="5">
+    <w:abstractNumId w:val="5"/>
+  </w:num>
+  <w:num w:numId="6">
+    <w:abstractNumId w:val="6"/>
+  </w:num>
+</w:numbering>
+</file>
+
 <file path=word/styles.xml><?xml version="1.0" encoding="utf-8"?>
-<w:styles xmlns:mc="http://schemas.openxmlformats.org/markup-compatibility/2006" xmlns:r="http://schemas.openxmlformats.org/officeDocument/2006/relationships" xmlns:w="http://schemas.openxmlformats.org/wordprocessingml/2006/main" xmlns:w14="http://schemas.microsoft.com/office/word/2010/wordml" xmlns:w15="http://schemas.microsoft.com/office/word/2012/wordml" mc:Ignorable="w14 w15">
+<w:styles xmlns:w="http://schemas.openxmlformats.org/wordprocessingml/2006/main" xmlns:w14="http://schemas.microsoft.com/office/word/2010/wordml" xmlns:mc="http://schemas.openxmlformats.org/markup-compatibility/2006" mc:Ignorable="w14">
   <w:docDefaults>
     <w:rPrDefault>
       <w:rPr>
-        <w:rFonts w:asciiTheme="minorHAnsi" w:eastAsiaTheme="minorHAnsi" w:hAnsiTheme="minorHAnsi" w:cstheme="minorBidi"/>
+        <w:rFonts w:ascii="Calibri" w:hAnsi="Calibri" w:eastAsia="Calibri" w:cs="" w:asciiTheme="minorHAnsi" w:cstheme="minorBidi" w:eastAsiaTheme="minorHAnsi" w:hAnsiTheme="minorHAnsi"/>
         <w:sz w:val="24"/>
         <w:szCs w:val="24"/>
         <w:lang w:val="en-US" w:eastAsia="en-US" w:bidi="ar-SA"/>
       </w:rPr>
     </w:rPrDefault>
-    <w:pPrDefault/>
+    <w:pPrDefault>
+      <w:pPr/>
+    </w:pPrDefault>
   </w:docDefaults>
   <w:latentStyles w:defLockedState="0" w:defUIPriority="99" w:defSemiHidden="0" w:defUnhideWhenUsed="0" w:defQFormat="0" w:count="380">
     <w:lsdException w:name="Normal" w:uiPriority="0" w:qFormat="1"/>
     <w:lsdException w:name="heading 1" w:uiPriority="9" w:qFormat="1"/>
-    <w:lsdException w:name="heading 2" w:semiHidden="1" w:uiPriority="9" w:unhideWhenUsed="1" w:qFormat="1"/>
-    <w:lsdException w:name="heading 3" w:semiHidden="1" w:uiPriority="9" w:unhideWhenUsed="1" w:qFormat="1"/>
-    <w:lsdException w:name="heading 4" w:semiHidden="1" w:uiPriority="9" w:unhideWhenUsed="1" w:qFormat="1"/>
-    <w:lsdException w:name="heading 5" w:semiHidden="1" w:uiPriority="9" w:unhideWhenUsed="1" w:qFormat="1"/>
-    <w:lsdException w:name="heading 6" w:semiHidden="1" w:uiPriority="9" w:unhideWhenUsed="1" w:qFormat="1"/>
-    <w:lsdException w:name="heading 7" w:semiHidden="1" w:uiPriority="9" w:unhideWhenUsed="1" w:qFormat="1"/>
-    <w:lsdException w:name="heading 8" w:semiHidden="1" w:uiPriority="9" w:unhideWhenUsed="1" w:qFormat="1"/>
-    <w:lsdException w:name="heading 9" w:semiHidden="1" w:uiPriority="9" w:unhideWhenUsed="1" w:qFormat="1"/>
+    <w:lsdException w:name="heading 2" w:uiPriority="9" w:semiHidden="1" w:unhideWhenUsed="1" w:qFormat="1"/>
+    <w:lsdException w:name="heading 3" w:uiPriority="9" w:semiHidden="1" w:unhideWhenUsed="1" w:qFormat="1"/>
+    <w:lsdException w:name="heading 4" w:uiPriority="9" w:semiHidden="1" w:unhideWhenUsed="1" w:qFormat="1"/>
+    <w:lsdException w:name="heading 5" w:uiPriority="9" w:semiHidden="1" w:unhideWhenUsed="1" w:qFormat="1"/>
+    <w:lsdException w:name="heading 6" w:uiPriority="9" w:semiHidden="1" w:unhideWhenUsed="1" w:qFormat="1"/>
+    <w:lsdException w:name="heading 7" w:uiPriority="9" w:semiHidden="1" w:unhideWhenUsed="1" w:qFormat="1"/>
+    <w:lsdException w:name="heading 8" w:uiPriority="9" w:semiHidden="1" w:unhideWhenUsed="1" w:qFormat="1"/>
+    <w:lsdException w:name="heading 9" w:uiPriority="9" w:semiHidden="1" w:unhideWhenUsed="1" w:qFormat="1"/>
     <w:lsdException w:name="index 1" w:semiHidden="1" w:unhideWhenUsed="1"/>
     <w:lsdException w:name="index 2" w:semiHidden="1" w:unhideWhenUsed="1"/>
     <w:lsdException w:name="index 3" w:semiHidden="1" w:unhideWhenUsed="1"/>
@@ -500,22 +3035,22 @@
     <w:lsdException w:name="index 7" w:semiHidden="1" w:unhideWhenUsed="1"/>
     <w:lsdException w:name="index 8" w:semiHidden="1" w:unhideWhenUsed="1"/>
     <w:lsdException w:name="index 9" w:semiHidden="1" w:unhideWhenUsed="1"/>
-    <w:lsdException w:name="toc 1" w:semiHidden="1" w:uiPriority="39" w:unhideWhenUsed="1"/>
-    <w:lsdException w:name="toc 2" w:semiHidden="1" w:uiPriority="39" w:unhideWhenUsed="1"/>
-    <w:lsdException w:name="toc 3" w:semiHidden="1" w:uiPriority="39" w:unhideWhenUsed="1"/>
-    <w:lsdException w:name="toc 4" w:semiHidden="1" w:uiPriority="39" w:unhideWhenUsed="1"/>
-    <w:lsdException w:name="toc 5" w:semiHidden="1" w:uiPriority="39" w:unhideWhenUsed="1"/>
-    <w:lsdException w:name="toc 6" w:semiHidden="1" w:uiPriority="39" w:unhideWhenUsed="1"/>
-    <w:lsdException w:name="toc 7" w:semiHidden="1" w:uiPriority="39" w:unhideWhenUsed="1"/>
-    <w:lsdException w:name="toc 8" w:semiHidden="1" w:uiPriority="39" w:unhideWhenUsed="1"/>
-    <w:lsdException w:name="toc 9" w:semiHidden="1" w:uiPriority="39" w:unhideWhenUsed="1"/>
+    <w:lsdException w:name="toc 1" w:uiPriority="39" w:semiHidden="1" w:unhideWhenUsed="1"/>
+    <w:lsdException w:name="toc 2" w:uiPriority="39" w:semiHidden="1" w:unhideWhenUsed="1"/>
+    <w:lsdException w:name="toc 3" w:uiPriority="39" w:semiHidden="1" w:unhideWhenUsed="1"/>
+    <w:lsdException w:name="toc 4" w:uiPriority="39" w:semiHidden="1" w:unhideWhenUsed="1"/>
+    <w:lsdException w:name="toc 5" w:uiPriority="39" w:semiHidden="1" w:unhideWhenUsed="1"/>
+    <w:lsdException w:name="toc 6" w:uiPriority="39" w:semiHidden="1" w:unhideWhenUsed="1"/>
+    <w:lsdException w:name="toc 7" w:uiPriority="39" w:semiHidden="1" w:unhideWhenUsed="1"/>
+    <w:lsdException w:name="toc 8" w:uiPriority="39" w:semiHidden="1" w:unhideWhenUsed="1"/>
+    <w:lsdException w:name="toc 9" w:uiPriority="39" w:semiHidden="1" w:unhideWhenUsed="1"/>
     <w:lsdException w:name="Normal Indent" w:semiHidden="1" w:unhideWhenUsed="1"/>
     <w:lsdException w:name="footnote text" w:semiHidden="1" w:unhideWhenUsed="1"/>
     <w:lsdException w:name="annotation text" w:semiHidden="1" w:unhideWhenUsed="1"/>
     <w:lsdException w:name="header" w:semiHidden="1" w:unhideWhenUsed="1"/>
     <w:lsdException w:name="footer" w:semiHidden="1" w:unhideWhenUsed="1"/>
     <w:lsdException w:name="index heading" w:semiHidden="1" w:unhideWhenUsed="1"/>
-    <w:lsdException w:name="caption" w:semiHidden="1" w:uiPriority="35" w:unhideWhenUsed="1" w:qFormat="1"/>
+    <w:lsdException w:name="caption" w:uiPriority="35" w:semiHidden="1" w:unhideWhenUsed="1" w:qFormat="1"/>
     <w:lsdException w:name="table of figures" w:semiHidden="1" w:unhideWhenUsed="1"/>
     <w:lsdException w:name="envelope address" w:semiHidden="1" w:unhideWhenUsed="1"/>
     <w:lsdException w:name="envelope return" w:semiHidden="1" w:unhideWhenUsed="1"/>
@@ -546,7 +3081,7 @@
     <w:lsdException w:name="Title" w:uiPriority="10" w:qFormat="1"/>
     <w:lsdException w:name="Closing" w:semiHidden="1" w:unhideWhenUsed="1"/>
     <w:lsdException w:name="Signature" w:semiHidden="1" w:unhideWhenUsed="1"/>
-    <w:lsdException w:name="Default Paragraph Font" w:semiHidden="1" w:uiPriority="1" w:unhideWhenUsed="1"/>
+    <w:lsdException w:name="Default Paragraph Font" w:uiPriority="1" w:semiHidden="1" w:unhideWhenUsed="1"/>
     <w:lsdException w:name="Body Text" w:semiHidden="1" w:unhideWhenUsed="1"/>
     <w:lsdException w:name="Body Text Indent" w:semiHidden="1" w:unhideWhenUsed="1"/>
     <w:lsdException w:name="List Continue" w:semiHidden="1" w:unhideWhenUsed="1"/>
@@ -755,8 +3290,8 @@
     <w:lsdException w:name="Subtle Reference" w:uiPriority="31" w:qFormat="1"/>
     <w:lsdException w:name="Intense Reference" w:uiPriority="32" w:qFormat="1"/>
     <w:lsdException w:name="Book Title" w:uiPriority="33" w:qFormat="1"/>
-    <w:lsdException w:name="Bibliography" w:semiHidden="1" w:uiPriority="37" w:unhideWhenUsed="1"/>
-    <w:lsdException w:name="TOC Heading" w:semiHidden="1" w:uiPriority="39" w:unhideWhenUsed="1" w:qFormat="1"/>
+    <w:lsdException w:name="Bibliography" w:uiPriority="37" w:semiHidden="1" w:unhideWhenUsed="1"/>
+    <w:lsdException w:name="TOC Heading" w:uiPriority="39" w:semiHidden="1" w:unhideWhenUsed="1" w:qFormat="1"/>
     <w:lsdException w:name="Plain Table 1" w:uiPriority="41"/>
     <w:lsdException w:name="Plain Table 2" w:uiPriority="42"/>
     <w:lsdException w:name="Plain Table 3" w:uiPriority="43"/>
@@ -862,13 +3397,169 @@
     <w:lsdException w:name="List Table 6 Colorful Accent 6" w:uiPriority="51"/>
     <w:lsdException w:name="List Table 7 Colorful Accent 6" w:uiPriority="52"/>
   </w:latentStyles>
-  <w:style w:type="paragraph" w:default="1" w:styleId="Normal">
+  <w:style w:type="paragraph" w:styleId="Normal" w:default="1">
     <w:name w:val="Normal"/>
     <w:qFormat/>
+    <w:pPr>
+      <w:widowControl/>
+      <w:bidi w:val="0"/>
+      <w:jc w:val="left"/>
+    </w:pPr>
+    <w:rPr>
+      <w:rFonts w:ascii="Calibri" w:hAnsi="Calibri" w:eastAsia="Calibri" w:cs="" w:asciiTheme="minorHAnsi" w:cstheme="minorBidi" w:eastAsiaTheme="minorHAnsi" w:hAnsiTheme="minorHAnsi"/>
+      <w:color w:val="auto"/>
+      <w:sz w:val="24"/>
+      <w:szCs w:val="24"/>
+      <w:lang w:val="en-US" w:eastAsia="en-US" w:bidi="ar-SA"/>
+    </w:rPr>
   </w:style>
-  <w:style w:type="character" w:default="1" w:styleId="DefaultParagraphFont">
+  <w:style w:type="paragraph" w:styleId="Heading1">
+    <w:name w:val="Heading 1"/>
+    <w:basedOn w:val="Heading"/>
+    <w:qFormat/>
+    <w:pPr/>
+    <w:rPr/>
+  </w:style>
+  <w:style w:type="paragraph" w:styleId="Heading2">
+    <w:name w:val="Heading 2"/>
+    <w:basedOn w:val="Heading"/>
+    <w:qFormat/>
+    <w:pPr/>
+    <w:rPr/>
+  </w:style>
+  <w:style w:type="paragraph" w:styleId="Heading3">
+    <w:name w:val="Heading 3"/>
+    <w:basedOn w:val="Heading"/>
+    <w:qFormat/>
+    <w:pPr/>
+    <w:rPr/>
+  </w:style>
+  <w:style w:type="character" w:styleId="DefaultParagraphFont" w:default="1">
     <w:name w:val="Default Paragraph Font"/>
     <w:uiPriority w:val="1"/>
+    <w:semiHidden/>
+    <w:unhideWhenUsed/>
+    <w:qFormat/>
+    <w:rPr/>
+  </w:style>
+  <w:style w:type="character" w:styleId="Bullets">
+    <w:name w:val="Bullets"/>
+    <w:qFormat/>
+    <w:rPr>
+      <w:rFonts w:ascii="OpenSymbol" w:hAnsi="OpenSymbol" w:eastAsia="OpenSymbol" w:cs="OpenSymbol"/>
+    </w:rPr>
+  </w:style>
+  <w:style w:type="paragraph" w:styleId="Heading">
+    <w:name w:val="Heading"/>
+    <w:basedOn w:val="Normal"/>
+    <w:next w:val="TextBody"/>
+    <w:qFormat/>
+    <w:pPr>
+      <w:keepNext/>
+      <w:spacing w:before="240" w:after="120"/>
+    </w:pPr>
+    <w:rPr>
+      <w:rFonts w:ascii="Liberation Sans" w:hAnsi="Liberation Sans" w:eastAsia="Droid Sans Fallback" w:cs="FreeSans"/>
+      <w:sz w:val="28"/>
+      <w:szCs w:val="28"/>
+    </w:rPr>
+  </w:style>
+  <w:style w:type="paragraph" w:styleId="TextBody">
+    <w:name w:val="Text Body"/>
+    <w:basedOn w:val="Normal"/>
+    <w:pPr>
+      <w:spacing w:lineRule="auto" w:line="288" w:before="0" w:after="140"/>
+    </w:pPr>
+    <w:rPr/>
+  </w:style>
+  <w:style w:type="paragraph" w:styleId="List">
+    <w:name w:val="List"/>
+    <w:basedOn w:val="TextBody"/>
+    <w:pPr/>
+    <w:rPr>
+      <w:rFonts w:cs="FreeSans"/>
+    </w:rPr>
+  </w:style>
+  <w:style w:type="paragraph" w:styleId="Caption">
+    <w:name w:val="Caption"/>
+    <w:basedOn w:val="Normal"/>
+    <w:qFormat/>
+    <w:pPr>
+      <w:suppressLineNumbers/>
+      <w:spacing w:before="120" w:after="120"/>
+    </w:pPr>
+    <w:rPr>
+      <w:rFonts w:cs="FreeSans"/>
+      <w:i/>
+      <w:iCs/>
+      <w:sz w:val="24"/>
+      <w:szCs w:val="24"/>
+    </w:rPr>
+  </w:style>
+  <w:style w:type="paragraph" w:styleId="Index">
+    <w:name w:val="Index"/>
+    <w:basedOn w:val="Normal"/>
+    <w:qFormat/>
+    <w:pPr>
+      <w:suppressLineNumbers/>
+    </w:pPr>
+    <w:rPr>
+      <w:rFonts w:cs="FreeSans"/>
+    </w:rPr>
+  </w:style>
+  <w:style w:type="paragraph" w:styleId="NormalWeb">
+    <w:name w:val="Normal (Web)"/>
+    <w:basedOn w:val="Normal"/>
+    <w:uiPriority w:val="99"/>
+    <w:semiHidden/>
+    <w:unhideWhenUsed/>
+    <w:qFormat/>
+    <w:rsid w:val="00822bf9"/>
+    <w:pPr>
+      <w:spacing w:beforeAutospacing="1" w:afterAutospacing="1"/>
+    </w:pPr>
+    <w:rPr>
+      <w:rFonts w:ascii="Times New Roman" w:hAnsi="Times New Roman" w:cs="Times New Roman"/>
+    </w:rPr>
+  </w:style>
+  <w:style w:type="paragraph" w:styleId="Quotations">
+    <w:name w:val="Quotations"/>
+    <w:basedOn w:val="Normal"/>
+    <w:qFormat/>
+    <w:pPr/>
+    <w:rPr/>
+  </w:style>
+  <w:style w:type="paragraph" w:styleId="Title">
+    <w:name w:val="Title"/>
+    <w:basedOn w:val="Heading"/>
+    <w:qFormat/>
+    <w:pPr/>
+    <w:rPr/>
+  </w:style>
+  <w:style w:type="paragraph" w:styleId="Subtitle">
+    <w:name w:val="Subtitle"/>
+    <w:basedOn w:val="Heading"/>
+    <w:qFormat/>
+    <w:pPr/>
+    <w:rPr/>
+  </w:style>
+  <w:style w:type="paragraph" w:styleId="TableContents">
+    <w:name w:val="Table Contents"/>
+    <w:basedOn w:val="Normal"/>
+    <w:qFormat/>
+    <w:pPr/>
+    <w:rPr/>
+  </w:style>
+  <w:style w:type="paragraph" w:styleId="TableHeading">
+    <w:name w:val="Table Heading"/>
+    <w:basedOn w:val="TableContents"/>
+    <w:qFormat/>
+    <w:pPr/>
+    <w:rPr/>
+  </w:style>
+  <w:style w:type="numbering" w:styleId="NoList" w:default="1">
+    <w:name w:val="No List"/>
+    <w:uiPriority w:val="99"/>
     <w:semiHidden/>
     <w:unhideWhenUsed/>
   </w:style>
@@ -886,26 +3577,6 @@
         <w:right w:w="108" w:type="dxa"/>
       </w:tblCellMar>
     </w:tblPr>
-  </w:style>
-  <w:style w:type="numbering" w:default="1" w:styleId="NoList">
-    <w:name w:val="No List"/>
-    <w:uiPriority w:val="99"/>
-    <w:semiHidden/>
-    <w:unhideWhenUsed/>
-  </w:style>
-  <w:style w:type="paragraph" w:styleId="NormalWeb">
-    <w:name w:val="Normal (Web)"/>
-    <w:basedOn w:val="Normal"/>
-    <w:uiPriority w:val="99"/>
-    <w:semiHidden/>
-    <w:unhideWhenUsed/>
-    <w:rsid w:val="00822BF9"/>
-    <w:pPr>
-      <w:spacing w:before="100" w:beforeAutospacing="1" w:after="100" w:afterAutospacing="1"/>
-    </w:pPr>
-    <w:rPr>
-      <w:rFonts w:ascii="Times New Roman" w:hAnsi="Times New Roman" w:cs="Times New Roman"/>
-    </w:rPr>
   </w:style>
 </w:styles>
 </file>

</xml_diff>